<commit_message>
Updated Data Prep Documentation
</commit_message>
<xml_diff>
--- a/Breast Cancer Research Documentation.docx
+++ b/Breast Cancer Research Documentation.docx
@@ -156,7 +156,25 @@
           <w:sz w:val="24"/>
           <w:szCs w:val="24"/>
         </w:rPr>
-        <w:t>Columns such as “menopause” and “agefirst” are unnecessarily using the object datatype and contains</w:t>
+        <w:t>Columns such as “menopause” and “</w:t>
+      </w:r>
+      <w:proofErr w:type="spellStart"/>
+      <w:r>
+        <w:rPr>
+          <w:rFonts w:ascii="Times New Roman" w:hAnsi="Times New Roman" w:cs="Times New Roman"/>
+          <w:sz w:val="24"/>
+          <w:szCs w:val="24"/>
+        </w:rPr>
+        <w:t>agefirst</w:t>
+      </w:r>
+      <w:proofErr w:type="spellEnd"/>
+      <w:r>
+        <w:rPr>
+          <w:rFonts w:ascii="Times New Roman" w:hAnsi="Times New Roman" w:cs="Times New Roman"/>
+          <w:sz w:val="24"/>
+          <w:szCs w:val="24"/>
+        </w:rPr>
+        <w:t>” are unnecessarily using the object datatype and contains</w:t>
       </w:r>
       <w:r>
         <w:rPr>
@@ -239,6 +257,7 @@
       <w:r>
         <w:rPr>
           <w:rFonts w:ascii="Times New Roman" w:hAnsi="Times New Roman" w:cs="Times New Roman"/>
+          <w:noProof/>
           <w:sz w:val="24"/>
           <w:szCs w:val="24"/>
         </w:rPr>
@@ -364,7 +383,25 @@
           <w:sz w:val="24"/>
           <w:szCs w:val="24"/>
         </w:rPr>
-        <w:t xml:space="preserve">Columns such as “nrelbc” and “allergies” contain a few rows that are assigned multiple values by appending </w:t>
+        <w:t>Columns such as “</w:t>
+      </w:r>
+      <w:proofErr w:type="spellStart"/>
+      <w:r>
+        <w:rPr>
+          <w:rFonts w:ascii="Times New Roman" w:hAnsi="Times New Roman" w:cs="Times New Roman"/>
+          <w:sz w:val="24"/>
+          <w:szCs w:val="24"/>
+        </w:rPr>
+        <w:t>nrelbc</w:t>
+      </w:r>
+      <w:proofErr w:type="spellEnd"/>
+      <w:r>
+        <w:rPr>
+          <w:rFonts w:ascii="Times New Roman" w:hAnsi="Times New Roman" w:cs="Times New Roman"/>
+          <w:sz w:val="24"/>
+          <w:szCs w:val="24"/>
+        </w:rPr>
+        <w:t xml:space="preserve">” and “allergies” contain a few rows that are assigned multiple values by appending </w:t>
       </w:r>
       <w:r>
         <w:rPr>
@@ -423,6 +460,7 @@
       <w:r>
         <w:rPr>
           <w:rFonts w:ascii="Times New Roman" w:hAnsi="Times New Roman" w:cs="Times New Roman"/>
+          <w:noProof/>
           <w:sz w:val="24"/>
           <w:szCs w:val="24"/>
         </w:rPr>
@@ -570,7 +608,25 @@
           <w:sz w:val="24"/>
           <w:szCs w:val="24"/>
         </w:rPr>
-        <w:t>A few columns in the dataset contains instances of data that are missing. Some columns contain only a few missing data populating only around 10 instances of data while other populate more then 500 instances of data.</w:t>
+        <w:t xml:space="preserve">A few columns in the dataset contains instances of data that are missing. Some columns contain only a few missing data populating only around 10 instances of data while other populate more </w:t>
+      </w:r>
+      <w:proofErr w:type="spellStart"/>
+      <w:r>
+        <w:rPr>
+          <w:rFonts w:ascii="Times New Roman" w:hAnsi="Times New Roman" w:cs="Times New Roman"/>
+          <w:sz w:val="24"/>
+          <w:szCs w:val="24"/>
+        </w:rPr>
+        <w:t>then</w:t>
+      </w:r>
+      <w:proofErr w:type="spellEnd"/>
+      <w:r>
+        <w:rPr>
+          <w:rFonts w:ascii="Times New Roman" w:hAnsi="Times New Roman" w:cs="Times New Roman"/>
+          <w:sz w:val="24"/>
+          <w:szCs w:val="24"/>
+        </w:rPr>
+        <w:t xml:space="preserve"> 500 instances of data.</w:t>
       </w:r>
     </w:p>
     <w:p>
@@ -581,6 +637,7 @@
       <w:r>
         <w:rPr>
           <w:rFonts w:ascii="Times New Roman" w:hAnsi="Times New Roman" w:cs="Times New Roman"/>
+          <w:noProof/>
           <w:sz w:val="24"/>
           <w:szCs w:val="24"/>
         </w:rPr>
@@ -694,25 +751,7 @@
             <w:sz w:val="24"/>
             <w:szCs w:val="24"/>
           </w:rPr>
-          <w:t>GitHub</w:t>
-        </w:r>
-        <w:r>
-          <w:rPr>
-            <w:rStyle w:val="Hyperlink"/>
-            <w:rFonts w:ascii="Times New Roman" w:hAnsi="Times New Roman" w:cs="Times New Roman"/>
-            <w:sz w:val="24"/>
-            <w:szCs w:val="24"/>
-          </w:rPr>
-          <w:t xml:space="preserve"> </w:t>
-        </w:r>
-        <w:r>
-          <w:rPr>
-            <w:rStyle w:val="Hyperlink"/>
-            <w:rFonts w:ascii="Times New Roman" w:hAnsi="Times New Roman" w:cs="Times New Roman"/>
-            <w:sz w:val="24"/>
-            <w:szCs w:val="24"/>
-          </w:rPr>
-          <w:t>page</w:t>
+          <w:t>GitHub page</w:t>
         </w:r>
       </w:hyperlink>
       <w:r>
@@ -730,7 +769,27 @@
           <w:szCs w:val="24"/>
           <w:highlight w:val="cyan"/>
         </w:rPr>
-        <w:t>“Breast Cancer Research Data Prep FINAL.ipynb”</w:t>
+        <w:t xml:space="preserve">“Breast Cancer Research Data Prep </w:t>
+      </w:r>
+      <w:proofErr w:type="spellStart"/>
+      <w:r>
+        <w:rPr>
+          <w:rFonts w:ascii="Times New Roman" w:hAnsi="Times New Roman" w:cs="Times New Roman"/>
+          <w:sz w:val="24"/>
+          <w:szCs w:val="24"/>
+          <w:highlight w:val="cyan"/>
+        </w:rPr>
+        <w:t>FINAL.ipynb</w:t>
+      </w:r>
+      <w:proofErr w:type="spellEnd"/>
+      <w:r>
+        <w:rPr>
+          <w:rFonts w:ascii="Times New Roman" w:hAnsi="Times New Roman" w:cs="Times New Roman"/>
+          <w:sz w:val="24"/>
+          <w:szCs w:val="24"/>
+          <w:highlight w:val="cyan"/>
+        </w:rPr>
+        <w:t>”</w:t>
       </w:r>
       <w:r>
         <w:rPr>
@@ -832,7 +891,25 @@
           <w:sz w:val="24"/>
           <w:szCs w:val="24"/>
         </w:rPr>
-        <w:t>This segment will aim to clean messy and noisy data contained in columns such as: “menopause”, “agefirst”, “breastfeeding”, and “exercise”</w:t>
+        <w:t>This segment will aim to clean messy and noisy data contained in columns such as: “menopause”, “</w:t>
+      </w:r>
+      <w:proofErr w:type="spellStart"/>
+      <w:r>
+        <w:rPr>
+          <w:rFonts w:ascii="Times New Roman" w:hAnsi="Times New Roman" w:cs="Times New Roman"/>
+          <w:sz w:val="24"/>
+          <w:szCs w:val="24"/>
+        </w:rPr>
+        <w:t>agefirst</w:t>
+      </w:r>
+      <w:proofErr w:type="spellEnd"/>
+      <w:r>
+        <w:rPr>
+          <w:rFonts w:ascii="Times New Roman" w:hAnsi="Times New Roman" w:cs="Times New Roman"/>
+          <w:sz w:val="24"/>
+          <w:szCs w:val="24"/>
+        </w:rPr>
+        <w:t>”, “breastfeeding”, and “exercise”</w:t>
       </w:r>
     </w:p>
     <w:p>
@@ -927,6 +1004,7 @@
       <w:r>
         <w:rPr>
           <w:rFonts w:ascii="Times New Roman" w:hAnsi="Times New Roman" w:cs="Times New Roman"/>
+          <w:noProof/>
           <w:sz w:val="24"/>
           <w:szCs w:val="24"/>
         </w:rPr>
@@ -981,24 +1059,14 @@
       <w:r>
         <w:t xml:space="preserve">Figure </w:t>
       </w:r>
-      <w:r>
-        <w:fldChar w:fldCharType="begin"/>
-      </w:r>
-      <w:r>
-        <w:instrText xml:space="preserve"> SEQ Figure \* ARABIC </w:instrText>
-      </w:r>
-      <w:r>
-        <w:fldChar w:fldCharType="separate"/>
-      </w:r>
-      <w:r>
-        <w:rPr>
-          <w:noProof/>
-        </w:rPr>
-        <w:t>4</w:t>
-      </w:r>
-      <w:r>
-        <w:fldChar w:fldCharType="end"/>
-      </w:r>
+      <w:fldSimple w:instr=" SEQ Figure \* ARABIC ">
+        <w:r>
+          <w:rPr>
+            <w:noProof/>
+          </w:rPr>
+          <w:t>4</w:t>
+        </w:r>
+      </w:fldSimple>
       <w:r>
         <w:rPr>
           <w:noProof/>
@@ -1032,6 +1100,7 @@
       <w:r>
         <w:rPr>
           <w:rFonts w:ascii="Times New Roman" w:hAnsi="Times New Roman" w:cs="Times New Roman"/>
+          <w:noProof/>
           <w:sz w:val="24"/>
           <w:szCs w:val="24"/>
         </w:rPr>
@@ -1119,7 +1188,29 @@
           <w:sz w:val="24"/>
           <w:szCs w:val="24"/>
         </w:rPr>
-        <w:t>2.1.2. Agefirst Column</w:t>
+        <w:t xml:space="preserve">2.1.2. </w:t>
+      </w:r>
+      <w:proofErr w:type="spellStart"/>
+      <w:r>
+        <w:rPr>
+          <w:rFonts w:ascii="Times New Roman" w:hAnsi="Times New Roman" w:cs="Times New Roman"/>
+          <w:b/>
+          <w:bCs/>
+          <w:sz w:val="24"/>
+          <w:szCs w:val="24"/>
+        </w:rPr>
+        <w:t>Agefirst</w:t>
+      </w:r>
+      <w:proofErr w:type="spellEnd"/>
+      <w:r>
+        <w:rPr>
+          <w:rFonts w:ascii="Times New Roman" w:hAnsi="Times New Roman" w:cs="Times New Roman"/>
+          <w:b/>
+          <w:bCs/>
+          <w:sz w:val="24"/>
+          <w:szCs w:val="24"/>
+        </w:rPr>
+        <w:t xml:space="preserve"> Column</w:t>
       </w:r>
     </w:p>
     <w:p>
@@ -1137,7 +1228,25 @@
           <w:sz w:val="24"/>
           <w:szCs w:val="24"/>
         </w:rPr>
-        <w:t xml:space="preserve">The “agefirst” column </w:t>
+        <w:t>The “</w:t>
+      </w:r>
+      <w:proofErr w:type="spellStart"/>
+      <w:r>
+        <w:rPr>
+          <w:rFonts w:ascii="Times New Roman" w:hAnsi="Times New Roman" w:cs="Times New Roman"/>
+          <w:sz w:val="24"/>
+          <w:szCs w:val="24"/>
+        </w:rPr>
+        <w:t>agefirst</w:t>
+      </w:r>
+      <w:proofErr w:type="spellEnd"/>
+      <w:r>
+        <w:rPr>
+          <w:rFonts w:ascii="Times New Roman" w:hAnsi="Times New Roman" w:cs="Times New Roman"/>
+          <w:sz w:val="24"/>
+          <w:szCs w:val="24"/>
+        </w:rPr>
+        <w:t xml:space="preserve">” column </w:t>
       </w:r>
       <w:r>
         <w:rPr>
@@ -1164,6 +1273,7 @@
       <w:r>
         <w:rPr>
           <w:rFonts w:ascii="Times New Roman" w:hAnsi="Times New Roman" w:cs="Times New Roman"/>
+          <w:noProof/>
           <w:sz w:val="24"/>
           <w:szCs w:val="24"/>
         </w:rPr>
@@ -1247,7 +1357,25 @@
           <w:sz w:val="24"/>
           <w:szCs w:val="24"/>
         </w:rPr>
-        <w:t xml:space="preserve">The solution to the problems of the “agefirst” column is also </w:t>
+        <w:t>The solution to the problems of the “</w:t>
+      </w:r>
+      <w:proofErr w:type="spellStart"/>
+      <w:r>
+        <w:rPr>
+          <w:rFonts w:ascii="Times New Roman" w:hAnsi="Times New Roman" w:cs="Times New Roman"/>
+          <w:sz w:val="24"/>
+          <w:szCs w:val="24"/>
+        </w:rPr>
+        <w:t>agefirst</w:t>
+      </w:r>
+      <w:proofErr w:type="spellEnd"/>
+      <w:r>
+        <w:rPr>
+          <w:rFonts w:ascii="Times New Roman" w:hAnsi="Times New Roman" w:cs="Times New Roman"/>
+          <w:sz w:val="24"/>
+          <w:szCs w:val="24"/>
+        </w:rPr>
+        <w:t xml:space="preserve">” column is also </w:t>
       </w:r>
       <w:r>
         <w:rPr>
@@ -1274,6 +1402,7 @@
       <w:r>
         <w:rPr>
           <w:rFonts w:ascii="Times New Roman" w:hAnsi="Times New Roman" w:cs="Times New Roman"/>
+          <w:noProof/>
           <w:sz w:val="24"/>
           <w:szCs w:val="24"/>
         </w:rPr>
@@ -1390,6 +1519,7 @@
       <w:r>
         <w:rPr>
           <w:rFonts w:ascii="Times New Roman" w:hAnsi="Times New Roman" w:cs="Times New Roman"/>
+          <w:noProof/>
           <w:sz w:val="24"/>
           <w:szCs w:val="24"/>
         </w:rPr>
@@ -1484,6 +1614,7 @@
       <w:r>
         <w:rPr>
           <w:rFonts w:ascii="Times New Roman" w:hAnsi="Times New Roman" w:cs="Times New Roman"/>
+          <w:noProof/>
           <w:sz w:val="24"/>
           <w:szCs w:val="24"/>
         </w:rPr>
@@ -1641,6 +1772,7 @@
       <w:r>
         <w:rPr>
           <w:rFonts w:ascii="Times New Roman" w:hAnsi="Times New Roman" w:cs="Times New Roman"/>
+          <w:noProof/>
           <w:sz w:val="24"/>
           <w:szCs w:val="24"/>
         </w:rPr>
@@ -1735,6 +1867,7 @@
       <w:r>
         <w:rPr>
           <w:rFonts w:ascii="Times New Roman" w:hAnsi="Times New Roman" w:cs="Times New Roman"/>
+          <w:noProof/>
           <w:sz w:val="24"/>
           <w:szCs w:val="24"/>
         </w:rPr>
@@ -1847,7 +1980,25 @@
           <w:sz w:val="24"/>
           <w:szCs w:val="24"/>
         </w:rPr>
-        <w:t>This segment will aim to improve the data representation for columns such as: “nrelbc” and “allergies”. Some values within these columns are assigned multiple values by appending more string values to the previous value separated by a slash. Since machine learning models will identify each instance of data in this form as its own unique value, this will negatively impact the ability of the machine learning model to predict labels. To solve this, each unique value available will get their own binary column to help identify what values are assigned to each instance of data.</w:t>
+        <w:t>This segment will aim to improve the data representation for columns such as: “</w:t>
+      </w:r>
+      <w:proofErr w:type="spellStart"/>
+      <w:r>
+        <w:rPr>
+          <w:rFonts w:ascii="Times New Roman" w:hAnsi="Times New Roman" w:cs="Times New Roman"/>
+          <w:sz w:val="24"/>
+          <w:szCs w:val="24"/>
+        </w:rPr>
+        <w:t>nrelbc</w:t>
+      </w:r>
+      <w:proofErr w:type="spellEnd"/>
+      <w:r>
+        <w:rPr>
+          <w:rFonts w:ascii="Times New Roman" w:hAnsi="Times New Roman" w:cs="Times New Roman"/>
+          <w:sz w:val="24"/>
+          <w:szCs w:val="24"/>
+        </w:rPr>
+        <w:t>” and “allergies”. Some values within these columns are assigned multiple values by appending more string values to the previous value separated by a slash. Since machine learning models will identify each instance of data in this form as its own unique value, this will negatively impact the ability of the machine learning model to predict labels. To solve this, each unique value available will get their own binary column to help identify what values are assigned to each instance of data.</w:t>
       </w:r>
     </w:p>
     <w:p>
@@ -1869,7 +2020,29 @@
           <w:sz w:val="24"/>
           <w:szCs w:val="24"/>
         </w:rPr>
-        <w:t>2.2.1. Nrelbc Column</w:t>
+        <w:t xml:space="preserve">2.2.1. </w:t>
+      </w:r>
+      <w:proofErr w:type="spellStart"/>
+      <w:r>
+        <w:rPr>
+          <w:rFonts w:ascii="Times New Roman" w:hAnsi="Times New Roman" w:cs="Times New Roman"/>
+          <w:b/>
+          <w:bCs/>
+          <w:sz w:val="24"/>
+          <w:szCs w:val="24"/>
+        </w:rPr>
+        <w:t>Nrelbc</w:t>
+      </w:r>
+      <w:proofErr w:type="spellEnd"/>
+      <w:r>
+        <w:rPr>
+          <w:rFonts w:ascii="Times New Roman" w:hAnsi="Times New Roman" w:cs="Times New Roman"/>
+          <w:b/>
+          <w:bCs/>
+          <w:sz w:val="24"/>
+          <w:szCs w:val="24"/>
+        </w:rPr>
+        <w:t xml:space="preserve"> Column</w:t>
       </w:r>
     </w:p>
     <w:p>
@@ -1887,7 +2060,25 @@
           <w:sz w:val="24"/>
           <w:szCs w:val="24"/>
         </w:rPr>
-        <w:t xml:space="preserve">The “nrelbc” column is used to represent which relative or family member of the patient has previously suffered from breast cancer. The </w:t>
+        <w:t>The “</w:t>
+      </w:r>
+      <w:proofErr w:type="spellStart"/>
+      <w:r>
+        <w:rPr>
+          <w:rFonts w:ascii="Times New Roman" w:hAnsi="Times New Roman" w:cs="Times New Roman"/>
+          <w:sz w:val="24"/>
+          <w:szCs w:val="24"/>
+        </w:rPr>
+        <w:t>nrelbc</w:t>
+      </w:r>
+      <w:proofErr w:type="spellEnd"/>
+      <w:r>
+        <w:rPr>
+          <w:rFonts w:ascii="Times New Roman" w:hAnsi="Times New Roman" w:cs="Times New Roman"/>
+          <w:sz w:val="24"/>
+          <w:szCs w:val="24"/>
+        </w:rPr>
+        <w:t xml:space="preserve">” column is used to represent which relative or family member of the patient has previously suffered from breast cancer. The </w:t>
       </w:r>
       <w:r>
         <w:rPr>
@@ -1906,6 +2097,7 @@
       <w:r>
         <w:rPr>
           <w:rFonts w:ascii="Times New Roman" w:hAnsi="Times New Roman" w:cs="Times New Roman"/>
+          <w:noProof/>
           <w:sz w:val="24"/>
           <w:szCs w:val="24"/>
         </w:rPr>
@@ -1998,7 +2190,25 @@
           <w:sz w:val="24"/>
           <w:szCs w:val="24"/>
         </w:rPr>
-        <w:t>The unique values in the “nrelbc” column are</w:t>
+        <w:t>The unique values in the “</w:t>
+      </w:r>
+      <w:proofErr w:type="spellStart"/>
+      <w:r>
+        <w:rPr>
+          <w:rFonts w:ascii="Times New Roman" w:hAnsi="Times New Roman" w:cs="Times New Roman"/>
+          <w:sz w:val="24"/>
+          <w:szCs w:val="24"/>
+        </w:rPr>
+        <w:t>nrelbc</w:t>
+      </w:r>
+      <w:proofErr w:type="spellEnd"/>
+      <w:r>
+        <w:rPr>
+          <w:rFonts w:ascii="Times New Roman" w:hAnsi="Times New Roman" w:cs="Times New Roman"/>
+          <w:sz w:val="24"/>
+          <w:szCs w:val="24"/>
+        </w:rPr>
+        <w:t>” column are</w:t>
       </w:r>
       <w:r>
         <w:rPr>
@@ -2057,6 +2267,7 @@
       <w:r>
         <w:rPr>
           <w:rFonts w:ascii="Times New Roman" w:hAnsi="Times New Roman" w:cs="Times New Roman"/>
+          <w:noProof/>
           <w:sz w:val="24"/>
           <w:szCs w:val="24"/>
         </w:rPr>
@@ -2162,7 +2373,25 @@
           <w:sz w:val="24"/>
           <w:szCs w:val="24"/>
         </w:rPr>
-        <w:t>The “allergies” column has the same problem as the “nrelbc” column</w:t>
+        <w:t>The “allergies” column has the same problem as the “</w:t>
+      </w:r>
+      <w:proofErr w:type="spellStart"/>
+      <w:r>
+        <w:rPr>
+          <w:rFonts w:ascii="Times New Roman" w:hAnsi="Times New Roman" w:cs="Times New Roman"/>
+          <w:sz w:val="24"/>
+          <w:szCs w:val="24"/>
+        </w:rPr>
+        <w:t>nrelbc</w:t>
+      </w:r>
+      <w:proofErr w:type="spellEnd"/>
+      <w:r>
+        <w:rPr>
+          <w:rFonts w:ascii="Times New Roman" w:hAnsi="Times New Roman" w:cs="Times New Roman"/>
+          <w:sz w:val="24"/>
+          <w:szCs w:val="24"/>
+        </w:rPr>
+        <w:t>” column</w:t>
       </w:r>
       <w:r>
         <w:rPr>
@@ -2181,6 +2410,7 @@
       <w:r>
         <w:rPr>
           <w:rFonts w:ascii="Times New Roman" w:hAnsi="Times New Roman" w:cs="Times New Roman"/>
+          <w:noProof/>
           <w:sz w:val="24"/>
           <w:szCs w:val="24"/>
         </w:rPr>
@@ -2315,6 +2545,7 @@
       <w:r>
         <w:rPr>
           <w:rFonts w:ascii="Times New Roman" w:hAnsi="Times New Roman" w:cs="Times New Roman"/>
+          <w:noProof/>
           <w:sz w:val="24"/>
           <w:szCs w:val="24"/>
         </w:rPr>
@@ -2410,6 +2641,7 @@
       <w:r>
         <w:rPr>
           <w:rFonts w:ascii="Times New Roman" w:hAnsi="Times New Roman" w:cs="Times New Roman"/>
+          <w:noProof/>
           <w:sz w:val="24"/>
           <w:szCs w:val="24"/>
         </w:rPr>
@@ -2526,6 +2758,7 @@
       <w:r>
         <w:rPr>
           <w:rFonts w:ascii="Times New Roman" w:hAnsi="Times New Roman" w:cs="Times New Roman"/>
+          <w:noProof/>
           <w:sz w:val="24"/>
           <w:szCs w:val="24"/>
         </w:rPr>
@@ -2708,7 +2941,25 @@
           <w:sz w:val="24"/>
           <w:szCs w:val="24"/>
         </w:rPr>
-        <w:t xml:space="preserve">, “imc”, and “weight” all have missing values. According to figure 3, the “year” column has about 537 missing data, but for the sake of this research, the “year” column will be deemed as low significance. Since the data inside the “year” column </w:t>
+        <w:t>, “</w:t>
+      </w:r>
+      <w:proofErr w:type="spellStart"/>
+      <w:r>
+        <w:rPr>
+          <w:rFonts w:ascii="Times New Roman" w:hAnsi="Times New Roman" w:cs="Times New Roman"/>
+          <w:sz w:val="24"/>
+          <w:szCs w:val="24"/>
+        </w:rPr>
+        <w:t>imc</w:t>
+      </w:r>
+      <w:proofErr w:type="spellEnd"/>
+      <w:r>
+        <w:rPr>
+          <w:rFonts w:ascii="Times New Roman" w:hAnsi="Times New Roman" w:cs="Times New Roman"/>
+          <w:sz w:val="24"/>
+          <w:szCs w:val="24"/>
+        </w:rPr>
+        <w:t xml:space="preserve">”, and “weight” all have missing values. According to figure 3, the “year” column has about 537 missing data, but for the sake of this research, the “year” column will be deemed as low significance. Since the data inside the “year” column </w:t>
       </w:r>
       <w:r>
         <w:rPr>
@@ -2728,6 +2979,7 @@
       <w:r>
         <w:rPr>
           <w:rFonts w:ascii="Times New Roman" w:hAnsi="Times New Roman" w:cs="Times New Roman"/>
+          <w:noProof/>
           <w:sz w:val="24"/>
           <w:szCs w:val="24"/>
         </w:rPr>
@@ -2811,7 +3063,43 @@
           <w:sz w:val="24"/>
           <w:szCs w:val="24"/>
         </w:rPr>
-        <w:t>Missing data in the “biopsies”, “imc”, and “weight” columns might possess crucial details that can be helpful for the machine learning model, but due to the few amount of missing data in these columns, rows that has missing data in these columns can be removed safely.</w:t>
+        <w:t>Missing data in the “biopsies”, “</w:t>
+      </w:r>
+      <w:proofErr w:type="spellStart"/>
+      <w:r>
+        <w:rPr>
+          <w:rFonts w:ascii="Times New Roman" w:hAnsi="Times New Roman" w:cs="Times New Roman"/>
+          <w:sz w:val="24"/>
+          <w:szCs w:val="24"/>
+        </w:rPr>
+        <w:t>imc</w:t>
+      </w:r>
+      <w:proofErr w:type="spellEnd"/>
+      <w:r>
+        <w:rPr>
+          <w:rFonts w:ascii="Times New Roman" w:hAnsi="Times New Roman" w:cs="Times New Roman"/>
+          <w:sz w:val="24"/>
+          <w:szCs w:val="24"/>
+        </w:rPr>
+        <w:t xml:space="preserve">”, and “weight” columns might possess crucial details that can be helpful for the machine learning model, but due to the few </w:t>
+      </w:r>
+      <w:proofErr w:type="gramStart"/>
+      <w:r>
+        <w:rPr>
+          <w:rFonts w:ascii="Times New Roman" w:hAnsi="Times New Roman" w:cs="Times New Roman"/>
+          <w:sz w:val="24"/>
+          <w:szCs w:val="24"/>
+        </w:rPr>
+        <w:t>amount</w:t>
+      </w:r>
+      <w:proofErr w:type="gramEnd"/>
+      <w:r>
+        <w:rPr>
+          <w:rFonts w:ascii="Times New Roman" w:hAnsi="Times New Roman" w:cs="Times New Roman"/>
+          <w:sz w:val="24"/>
+          <w:szCs w:val="24"/>
+        </w:rPr>
+        <w:t xml:space="preserve"> of missing data in these columns, rows that has missing data in these columns can be removed safely.</w:t>
       </w:r>
     </w:p>
     <w:p>
@@ -2822,6 +3110,7 @@
       <w:r>
         <w:rPr>
           <w:rFonts w:ascii="Times New Roman" w:hAnsi="Times New Roman" w:cs="Times New Roman"/>
+          <w:noProof/>
           <w:sz w:val="24"/>
           <w:szCs w:val="24"/>
         </w:rPr>
@@ -2905,7 +3194,43 @@
           <w:sz w:val="24"/>
           <w:szCs w:val="24"/>
         </w:rPr>
-        <w:t>In the code above, it should be noted that the columns “histologicalclass” and “birads” are exempted from the columns that are checked for missing data because these columns not only have a large amount of missing data, but the values can also be crucial to the machine learning model. These processing of these two columns will be handled in the next segment.</w:t>
+        <w:t>In the code above, it should be noted that the columns “</w:t>
+      </w:r>
+      <w:proofErr w:type="spellStart"/>
+      <w:r>
+        <w:rPr>
+          <w:rFonts w:ascii="Times New Roman" w:hAnsi="Times New Roman" w:cs="Times New Roman"/>
+          <w:sz w:val="24"/>
+          <w:szCs w:val="24"/>
+        </w:rPr>
+        <w:t>histologicalclass</w:t>
+      </w:r>
+      <w:proofErr w:type="spellEnd"/>
+      <w:r>
+        <w:rPr>
+          <w:rFonts w:ascii="Times New Roman" w:hAnsi="Times New Roman" w:cs="Times New Roman"/>
+          <w:sz w:val="24"/>
+          <w:szCs w:val="24"/>
+        </w:rPr>
+        <w:t>” and “</w:t>
+      </w:r>
+      <w:proofErr w:type="spellStart"/>
+      <w:r>
+        <w:rPr>
+          <w:rFonts w:ascii="Times New Roman" w:hAnsi="Times New Roman" w:cs="Times New Roman"/>
+          <w:sz w:val="24"/>
+          <w:szCs w:val="24"/>
+        </w:rPr>
+        <w:t>birads</w:t>
+      </w:r>
+      <w:proofErr w:type="spellEnd"/>
+      <w:r>
+        <w:rPr>
+          <w:rFonts w:ascii="Times New Roman" w:hAnsi="Times New Roman" w:cs="Times New Roman"/>
+          <w:sz w:val="24"/>
+          <w:szCs w:val="24"/>
+        </w:rPr>
+        <w:t>” are exempted from the columns that are checked for missing data because these columns not only have a large amount of missing data, but the values can also be crucial to the machine learning model. These processing of these two columns will be handled in the next segment.</w:t>
       </w:r>
     </w:p>
     <w:p>
@@ -2945,7 +3270,43 @@
           <w:sz w:val="24"/>
           <w:szCs w:val="24"/>
         </w:rPr>
-        <w:t>This segment aims to process the “histologicalclass” and “birads” column.</w:t>
+        <w:t>This segment aims to process the “</w:t>
+      </w:r>
+      <w:proofErr w:type="spellStart"/>
+      <w:r>
+        <w:rPr>
+          <w:rFonts w:ascii="Times New Roman" w:hAnsi="Times New Roman" w:cs="Times New Roman"/>
+          <w:sz w:val="24"/>
+          <w:szCs w:val="24"/>
+        </w:rPr>
+        <w:t>histologicalclass</w:t>
+      </w:r>
+      <w:proofErr w:type="spellEnd"/>
+      <w:r>
+        <w:rPr>
+          <w:rFonts w:ascii="Times New Roman" w:hAnsi="Times New Roman" w:cs="Times New Roman"/>
+          <w:sz w:val="24"/>
+          <w:szCs w:val="24"/>
+        </w:rPr>
+        <w:t>” and “</w:t>
+      </w:r>
+      <w:proofErr w:type="spellStart"/>
+      <w:r>
+        <w:rPr>
+          <w:rFonts w:ascii="Times New Roman" w:hAnsi="Times New Roman" w:cs="Times New Roman"/>
+          <w:sz w:val="24"/>
+          <w:szCs w:val="24"/>
+        </w:rPr>
+        <w:t>birads</w:t>
+      </w:r>
+      <w:proofErr w:type="spellEnd"/>
+      <w:r>
+        <w:rPr>
+          <w:rFonts w:ascii="Times New Roman" w:hAnsi="Times New Roman" w:cs="Times New Roman"/>
+          <w:sz w:val="24"/>
+          <w:szCs w:val="24"/>
+        </w:rPr>
+        <w:t>” column.</w:t>
       </w:r>
       <w:r>
         <w:rPr>
@@ -3001,7 +3362,43 @@
           <w:sz w:val="24"/>
           <w:szCs w:val="24"/>
         </w:rPr>
-        <w:t>Before imputation can be done, the dataset needs to be prepared first. All categorical data needs to be encoded beforehand. For this case, one hot encoding will be used to encode all the data except for the “birads” column which will be the target of the imputation later on.</w:t>
+        <w:t>Before imputation can be done, the dataset needs to be prepared first. All categorical data needs to be encoded beforehand. For this case, one hot encoding will be used to encode all the data except for the “</w:t>
+      </w:r>
+      <w:proofErr w:type="spellStart"/>
+      <w:r>
+        <w:rPr>
+          <w:rFonts w:ascii="Times New Roman" w:hAnsi="Times New Roman" w:cs="Times New Roman"/>
+          <w:sz w:val="24"/>
+          <w:szCs w:val="24"/>
+        </w:rPr>
+        <w:t>birads</w:t>
+      </w:r>
+      <w:proofErr w:type="spellEnd"/>
+      <w:r>
+        <w:rPr>
+          <w:rFonts w:ascii="Times New Roman" w:hAnsi="Times New Roman" w:cs="Times New Roman"/>
+          <w:sz w:val="24"/>
+          <w:szCs w:val="24"/>
+        </w:rPr>
+        <w:t xml:space="preserve">” column which will be the target of the imputation </w:t>
+      </w:r>
+      <w:proofErr w:type="gramStart"/>
+      <w:r>
+        <w:rPr>
+          <w:rFonts w:ascii="Times New Roman" w:hAnsi="Times New Roman" w:cs="Times New Roman"/>
+          <w:sz w:val="24"/>
+          <w:szCs w:val="24"/>
+        </w:rPr>
+        <w:t>later on</w:t>
+      </w:r>
+      <w:proofErr w:type="gramEnd"/>
+      <w:r>
+        <w:rPr>
+          <w:rFonts w:ascii="Times New Roman" w:hAnsi="Times New Roman" w:cs="Times New Roman"/>
+          <w:sz w:val="24"/>
+          <w:szCs w:val="24"/>
+        </w:rPr>
+        <w:t>.</w:t>
       </w:r>
     </w:p>
     <w:p>
@@ -3012,6 +3409,7 @@
       <w:r>
         <w:rPr>
           <w:rFonts w:ascii="Times New Roman" w:hAnsi="Times New Roman" w:cs="Times New Roman"/>
+          <w:noProof/>
           <w:sz w:val="24"/>
           <w:szCs w:val="24"/>
         </w:rPr>
@@ -3095,7 +3493,79 @@
           <w:sz w:val="24"/>
           <w:szCs w:val="24"/>
         </w:rPr>
-        <w:t>This way of doing one hot encoding creates a new dataframe that has a certain number of binary columns in them depending on the unique values in each categorical column. All the new dataframe and the “birads” column will need to be rejoined back with the main dataframe.</w:t>
+        <w:t xml:space="preserve">This way of doing one hot encoding creates a new </w:t>
+      </w:r>
+      <w:proofErr w:type="spellStart"/>
+      <w:r>
+        <w:rPr>
+          <w:rFonts w:ascii="Times New Roman" w:hAnsi="Times New Roman" w:cs="Times New Roman"/>
+          <w:sz w:val="24"/>
+          <w:szCs w:val="24"/>
+        </w:rPr>
+        <w:t>dataframe</w:t>
+      </w:r>
+      <w:proofErr w:type="spellEnd"/>
+      <w:r>
+        <w:rPr>
+          <w:rFonts w:ascii="Times New Roman" w:hAnsi="Times New Roman" w:cs="Times New Roman"/>
+          <w:sz w:val="24"/>
+          <w:szCs w:val="24"/>
+        </w:rPr>
+        <w:t xml:space="preserve"> that has a certain number of binary columns in them depending on the unique values in each categorical column. All the new </w:t>
+      </w:r>
+      <w:proofErr w:type="spellStart"/>
+      <w:r>
+        <w:rPr>
+          <w:rFonts w:ascii="Times New Roman" w:hAnsi="Times New Roman" w:cs="Times New Roman"/>
+          <w:sz w:val="24"/>
+          <w:szCs w:val="24"/>
+        </w:rPr>
+        <w:t>dataframe</w:t>
+      </w:r>
+      <w:proofErr w:type="spellEnd"/>
+      <w:r>
+        <w:rPr>
+          <w:rFonts w:ascii="Times New Roman" w:hAnsi="Times New Roman" w:cs="Times New Roman"/>
+          <w:sz w:val="24"/>
+          <w:szCs w:val="24"/>
+        </w:rPr>
+        <w:t xml:space="preserve"> and the “</w:t>
+      </w:r>
+      <w:proofErr w:type="spellStart"/>
+      <w:r>
+        <w:rPr>
+          <w:rFonts w:ascii="Times New Roman" w:hAnsi="Times New Roman" w:cs="Times New Roman"/>
+          <w:sz w:val="24"/>
+          <w:szCs w:val="24"/>
+        </w:rPr>
+        <w:t>birads</w:t>
+      </w:r>
+      <w:proofErr w:type="spellEnd"/>
+      <w:r>
+        <w:rPr>
+          <w:rFonts w:ascii="Times New Roman" w:hAnsi="Times New Roman" w:cs="Times New Roman"/>
+          <w:sz w:val="24"/>
+          <w:szCs w:val="24"/>
+        </w:rPr>
+        <w:t xml:space="preserve">” column will need to be rejoined back with the main </w:t>
+      </w:r>
+      <w:proofErr w:type="spellStart"/>
+      <w:r>
+        <w:rPr>
+          <w:rFonts w:ascii="Times New Roman" w:hAnsi="Times New Roman" w:cs="Times New Roman"/>
+          <w:sz w:val="24"/>
+          <w:szCs w:val="24"/>
+        </w:rPr>
+        <w:t>dataframe</w:t>
+      </w:r>
+      <w:proofErr w:type="spellEnd"/>
+      <w:r>
+        <w:rPr>
+          <w:rFonts w:ascii="Times New Roman" w:hAnsi="Times New Roman" w:cs="Times New Roman"/>
+          <w:sz w:val="24"/>
+          <w:szCs w:val="24"/>
+        </w:rPr>
+        <w:t>.</w:t>
       </w:r>
     </w:p>
     <w:p>
@@ -3106,6 +3576,7 @@
       <w:r>
         <w:rPr>
           <w:rFonts w:ascii="Times New Roman" w:hAnsi="Times New Roman" w:cs="Times New Roman"/>
+          <w:noProof/>
           <w:sz w:val="24"/>
           <w:szCs w:val="24"/>
         </w:rPr>
@@ -3195,7 +3666,29 @@
           <w:sz w:val="24"/>
           <w:szCs w:val="24"/>
         </w:rPr>
-        <w:t>2.4.2. Histologicalclass Column</w:t>
+        <w:t xml:space="preserve">2.4.2. </w:t>
+      </w:r>
+      <w:proofErr w:type="spellStart"/>
+      <w:r>
+        <w:rPr>
+          <w:rFonts w:ascii="Times New Roman" w:hAnsi="Times New Roman" w:cs="Times New Roman"/>
+          <w:b/>
+          <w:bCs/>
+          <w:sz w:val="24"/>
+          <w:szCs w:val="24"/>
+        </w:rPr>
+        <w:t>Histologicalclass</w:t>
+      </w:r>
+      <w:proofErr w:type="spellEnd"/>
+      <w:r>
+        <w:rPr>
+          <w:rFonts w:ascii="Times New Roman" w:hAnsi="Times New Roman" w:cs="Times New Roman"/>
+          <w:b/>
+          <w:bCs/>
+          <w:sz w:val="24"/>
+          <w:szCs w:val="24"/>
+        </w:rPr>
+        <w:t xml:space="preserve"> Column</w:t>
       </w:r>
     </w:p>
     <w:p>
@@ -3214,7 +3707,79 @@
           <w:sz w:val="24"/>
           <w:szCs w:val="24"/>
         </w:rPr>
-        <w:t>At this point in time while trying to handle the missing values in “histologicalclass”, the “birads” column still has missing values, which means that it isn’t viable to be used as an argument for the random forest regressor. For this step of imputing values into the “histologicalclass” column, the “birads” column will be dropped.</w:t>
+        <w:t>At this point in time while trying to handle the missing values in “</w:t>
+      </w:r>
+      <w:proofErr w:type="spellStart"/>
+      <w:r>
+        <w:rPr>
+          <w:rFonts w:ascii="Times New Roman" w:hAnsi="Times New Roman" w:cs="Times New Roman"/>
+          <w:sz w:val="24"/>
+          <w:szCs w:val="24"/>
+        </w:rPr>
+        <w:t>histologicalclass</w:t>
+      </w:r>
+      <w:proofErr w:type="spellEnd"/>
+      <w:r>
+        <w:rPr>
+          <w:rFonts w:ascii="Times New Roman" w:hAnsi="Times New Roman" w:cs="Times New Roman"/>
+          <w:sz w:val="24"/>
+          <w:szCs w:val="24"/>
+        </w:rPr>
+        <w:t>”, the “</w:t>
+      </w:r>
+      <w:proofErr w:type="spellStart"/>
+      <w:r>
+        <w:rPr>
+          <w:rFonts w:ascii="Times New Roman" w:hAnsi="Times New Roman" w:cs="Times New Roman"/>
+          <w:sz w:val="24"/>
+          <w:szCs w:val="24"/>
+        </w:rPr>
+        <w:t>birads</w:t>
+      </w:r>
+      <w:proofErr w:type="spellEnd"/>
+      <w:r>
+        <w:rPr>
+          <w:rFonts w:ascii="Times New Roman" w:hAnsi="Times New Roman" w:cs="Times New Roman"/>
+          <w:sz w:val="24"/>
+          <w:szCs w:val="24"/>
+        </w:rPr>
+        <w:t>” column still has missing values, which means that it isn’t viable to be used as an argument for the random forest regressor. For this step of imputing values into the “</w:t>
+      </w:r>
+      <w:proofErr w:type="spellStart"/>
+      <w:r>
+        <w:rPr>
+          <w:rFonts w:ascii="Times New Roman" w:hAnsi="Times New Roman" w:cs="Times New Roman"/>
+          <w:sz w:val="24"/>
+          <w:szCs w:val="24"/>
+        </w:rPr>
+        <w:t>histologicalclass</w:t>
+      </w:r>
+      <w:proofErr w:type="spellEnd"/>
+      <w:r>
+        <w:rPr>
+          <w:rFonts w:ascii="Times New Roman" w:hAnsi="Times New Roman" w:cs="Times New Roman"/>
+          <w:sz w:val="24"/>
+          <w:szCs w:val="24"/>
+        </w:rPr>
+        <w:t>” column, the “</w:t>
+      </w:r>
+      <w:proofErr w:type="spellStart"/>
+      <w:r>
+        <w:rPr>
+          <w:rFonts w:ascii="Times New Roman" w:hAnsi="Times New Roman" w:cs="Times New Roman"/>
+          <w:sz w:val="24"/>
+          <w:szCs w:val="24"/>
+        </w:rPr>
+        <w:t>birads</w:t>
+      </w:r>
+      <w:proofErr w:type="spellEnd"/>
+      <w:r>
+        <w:rPr>
+          <w:rFonts w:ascii="Times New Roman" w:hAnsi="Times New Roman" w:cs="Times New Roman"/>
+          <w:sz w:val="24"/>
+          <w:szCs w:val="24"/>
+        </w:rPr>
+        <w:t>” column will be dropped.</w:t>
       </w:r>
     </w:p>
     <w:p>
@@ -3227,6 +3792,7 @@
           <w:rFonts w:ascii="Times New Roman" w:hAnsi="Times New Roman" w:cs="Times New Roman"/>
           <w:b/>
           <w:bCs/>
+          <w:noProof/>
           <w:sz w:val="24"/>
           <w:szCs w:val="24"/>
         </w:rPr>
@@ -3284,7 +3850,15 @@
         </w:r>
       </w:fldSimple>
       <w:r>
-        <w:t xml:space="preserve"> Code responsible for dropping "birads"</w:t>
+        <w:t xml:space="preserve"> Code responsible for dropping "</w:t>
+      </w:r>
+      <w:proofErr w:type="spellStart"/>
+      <w:r>
+        <w:t>birads</w:t>
+      </w:r>
+      <w:proofErr w:type="spellEnd"/>
+      <w:r>
+        <w:t>"</w:t>
       </w:r>
     </w:p>
     <w:p>
@@ -3303,7 +3877,25 @@
           <w:sz w:val="24"/>
           <w:szCs w:val="24"/>
         </w:rPr>
-        <w:t>For random forest regressor to work, rows with missing “histologicalclass” values and rows without it needs to be separated. They will then be used as training and test sets for the random forest regressor.</w:t>
+        <w:t>For random forest regressor to work, rows with missing “</w:t>
+      </w:r>
+      <w:proofErr w:type="spellStart"/>
+      <w:r>
+        <w:rPr>
+          <w:rFonts w:ascii="Times New Roman" w:hAnsi="Times New Roman" w:cs="Times New Roman"/>
+          <w:sz w:val="24"/>
+          <w:szCs w:val="24"/>
+        </w:rPr>
+        <w:t>histologicalclass</w:t>
+      </w:r>
+      <w:proofErr w:type="spellEnd"/>
+      <w:r>
+        <w:rPr>
+          <w:rFonts w:ascii="Times New Roman" w:hAnsi="Times New Roman" w:cs="Times New Roman"/>
+          <w:sz w:val="24"/>
+          <w:szCs w:val="24"/>
+        </w:rPr>
+        <w:t>” values and rows without it needs to be separated. They will then be used as training and test sets for the random forest regressor.</w:t>
       </w:r>
     </w:p>
     <w:p>
@@ -3316,6 +3908,7 @@
           <w:rFonts w:ascii="Times New Roman" w:hAnsi="Times New Roman" w:cs="Times New Roman"/>
           <w:b/>
           <w:bCs/>
+          <w:noProof/>
           <w:sz w:val="24"/>
           <w:szCs w:val="24"/>
         </w:rPr>
@@ -3406,6 +3999,7 @@
       <w:r>
         <w:rPr>
           <w:rFonts w:ascii="Times New Roman" w:hAnsi="Times New Roman" w:cs="Times New Roman"/>
+          <w:noProof/>
           <w:sz w:val="24"/>
           <w:szCs w:val="24"/>
         </w:rPr>
@@ -3484,6 +4078,7 @@
           <w:rFonts w:ascii="Times New Roman" w:hAnsi="Times New Roman" w:cs="Times New Roman"/>
           <w:b/>
           <w:bCs/>
+          <w:noProof/>
           <w:sz w:val="24"/>
           <w:szCs w:val="24"/>
         </w:rPr>
@@ -3577,6 +4172,7 @@
       <w:r>
         <w:rPr>
           <w:rFonts w:ascii="Times New Roman" w:hAnsi="Times New Roman" w:cs="Times New Roman"/>
+          <w:noProof/>
           <w:sz w:val="24"/>
           <w:szCs w:val="24"/>
         </w:rPr>
@@ -3661,7 +4257,25 @@
           <w:szCs w:val="24"/>
         </w:rPr>
         <w:lastRenderedPageBreak/>
-        <w:t>The values of the results will then be assigned to the test set, and the test set will be joined with the train set to create the whole dataset. The previously left out “birads” column will also be readded in this step. Since the data will be unsorted when joined, the “id” column will be used to help sort the data in ascending order based on their ID.</w:t>
+        <w:t>The values of the results will then be assigned to the test set, and the test set will be joined with the train set to create the whole dataset. The previously left out “</w:t>
+      </w:r>
+      <w:proofErr w:type="spellStart"/>
+      <w:r>
+        <w:rPr>
+          <w:rFonts w:ascii="Times New Roman" w:hAnsi="Times New Roman" w:cs="Times New Roman"/>
+          <w:sz w:val="24"/>
+          <w:szCs w:val="24"/>
+        </w:rPr>
+        <w:t>birads</w:t>
+      </w:r>
+      <w:proofErr w:type="spellEnd"/>
+      <w:r>
+        <w:rPr>
+          <w:rFonts w:ascii="Times New Roman" w:hAnsi="Times New Roman" w:cs="Times New Roman"/>
+          <w:sz w:val="24"/>
+          <w:szCs w:val="24"/>
+        </w:rPr>
+        <w:t>” column will also be readded in this step. Since the data will be unsorted when joined, the “id” column will be used to help sort the data in ascending order based on their ID.</w:t>
       </w:r>
     </w:p>
     <w:p>
@@ -3672,6 +4286,7 @@
       <w:r>
         <w:rPr>
           <w:rFonts w:ascii="Times New Roman" w:hAnsi="Times New Roman" w:cs="Times New Roman"/>
+          <w:noProof/>
           <w:sz w:val="24"/>
           <w:szCs w:val="24"/>
         </w:rPr>
@@ -3748,6 +4363,7 @@
       <w:r>
         <w:rPr>
           <w:rFonts w:ascii="Times New Roman" w:hAnsi="Times New Roman" w:cs="Times New Roman"/>
+          <w:noProof/>
           <w:sz w:val="24"/>
           <w:szCs w:val="24"/>
         </w:rPr>
@@ -3835,22 +4451,10 @@
           <w:sz w:val="24"/>
           <w:szCs w:val="24"/>
         </w:rPr>
-        <w:t>2.4.3. Birads Column</w:t>
-      </w:r>
-    </w:p>
-    <w:p>
-      <w:pPr>
-        <w:jc w:val="both"/>
-        <w:rPr>
-          <w:rFonts w:ascii="Times New Roman" w:hAnsi="Times New Roman" w:cs="Times New Roman"/>
-          <w:sz w:val="24"/>
-          <w:szCs w:val="24"/>
-        </w:rPr>
-      </w:pPr>
-    </w:p>
-    <w:p>
-      <w:pPr>
-        <w:jc w:val="both"/>
+        <w:t xml:space="preserve">2.4.3. </w:t>
+      </w:r>
+      <w:proofErr w:type="spellStart"/>
+      <w:r>
         <w:rPr>
           <w:rFonts w:ascii="Times New Roman" w:hAnsi="Times New Roman" w:cs="Times New Roman"/>
           <w:b/>
@@ -3858,7 +4462,9 @@
           <w:sz w:val="24"/>
           <w:szCs w:val="24"/>
         </w:rPr>
-      </w:pPr>
+        <w:t>Birads</w:t>
+      </w:r>
+      <w:proofErr w:type="spellEnd"/>
       <w:r>
         <w:rPr>
           <w:rFonts w:ascii="Times New Roman" w:hAnsi="Times New Roman" w:cs="Times New Roman"/>
@@ -3867,6 +4473,920 @@
           <w:sz w:val="24"/>
           <w:szCs w:val="24"/>
         </w:rPr>
+        <w:t xml:space="preserve"> Column</w:t>
+      </w:r>
+    </w:p>
+    <w:p>
+      <w:pPr>
+        <w:jc w:val="both"/>
+        <w:rPr>
+          <w:rFonts w:ascii="Times New Roman" w:hAnsi="Times New Roman" w:cs="Times New Roman"/>
+          <w:sz w:val="24"/>
+          <w:szCs w:val="24"/>
+        </w:rPr>
+      </w:pPr>
+      <w:r>
+        <w:rPr>
+          <w:rFonts w:ascii="Times New Roman" w:hAnsi="Times New Roman" w:cs="Times New Roman"/>
+          <w:sz w:val="24"/>
+          <w:szCs w:val="24"/>
+        </w:rPr>
+        <w:t>Since the “</w:t>
+      </w:r>
+      <w:proofErr w:type="spellStart"/>
+      <w:r>
+        <w:rPr>
+          <w:rFonts w:ascii="Times New Roman" w:hAnsi="Times New Roman" w:cs="Times New Roman"/>
+          <w:sz w:val="24"/>
+          <w:szCs w:val="24"/>
+        </w:rPr>
+        <w:t>histologicalclass</w:t>
+      </w:r>
+      <w:proofErr w:type="spellEnd"/>
+      <w:r>
+        <w:rPr>
+          <w:rFonts w:ascii="Times New Roman" w:hAnsi="Times New Roman" w:cs="Times New Roman"/>
+          <w:sz w:val="24"/>
+          <w:szCs w:val="24"/>
+        </w:rPr>
+        <w:t>” column has been processed and no more missing values can be found in that column, unlike when processing the “</w:t>
+      </w:r>
+      <w:proofErr w:type="spellStart"/>
+      <w:r>
+        <w:rPr>
+          <w:rFonts w:ascii="Times New Roman" w:hAnsi="Times New Roman" w:cs="Times New Roman"/>
+          <w:sz w:val="24"/>
+          <w:szCs w:val="24"/>
+        </w:rPr>
+        <w:t>histologicalclass</w:t>
+      </w:r>
+      <w:proofErr w:type="spellEnd"/>
+      <w:r>
+        <w:rPr>
+          <w:rFonts w:ascii="Times New Roman" w:hAnsi="Times New Roman" w:cs="Times New Roman"/>
+          <w:sz w:val="24"/>
+          <w:szCs w:val="24"/>
+        </w:rPr>
+        <w:t>” column where we exclude the “</w:t>
+      </w:r>
+      <w:proofErr w:type="spellStart"/>
+      <w:r>
+        <w:rPr>
+          <w:rFonts w:ascii="Times New Roman" w:hAnsi="Times New Roman" w:cs="Times New Roman"/>
+          <w:sz w:val="24"/>
+          <w:szCs w:val="24"/>
+        </w:rPr>
+        <w:t>birads</w:t>
+      </w:r>
+      <w:proofErr w:type="spellEnd"/>
+      <w:r>
+        <w:rPr>
+          <w:rFonts w:ascii="Times New Roman" w:hAnsi="Times New Roman" w:cs="Times New Roman"/>
+          <w:sz w:val="24"/>
+          <w:szCs w:val="24"/>
+        </w:rPr>
+        <w:t xml:space="preserve">” column, all the columns in the </w:t>
+      </w:r>
+      <w:proofErr w:type="spellStart"/>
+      <w:r>
+        <w:rPr>
+          <w:rFonts w:ascii="Times New Roman" w:hAnsi="Times New Roman" w:cs="Times New Roman"/>
+          <w:sz w:val="24"/>
+          <w:szCs w:val="24"/>
+        </w:rPr>
+        <w:t>dataframe</w:t>
+      </w:r>
+      <w:proofErr w:type="spellEnd"/>
+      <w:r>
+        <w:rPr>
+          <w:rFonts w:ascii="Times New Roman" w:hAnsi="Times New Roman" w:cs="Times New Roman"/>
+          <w:sz w:val="24"/>
+          <w:szCs w:val="24"/>
+        </w:rPr>
+        <w:t xml:space="preserve"> can be utilized to help impute the values of the “</w:t>
+      </w:r>
+      <w:proofErr w:type="spellStart"/>
+      <w:r>
+        <w:rPr>
+          <w:rFonts w:ascii="Times New Roman" w:hAnsi="Times New Roman" w:cs="Times New Roman"/>
+          <w:sz w:val="24"/>
+          <w:szCs w:val="24"/>
+        </w:rPr>
+        <w:t>birads</w:t>
+      </w:r>
+      <w:proofErr w:type="spellEnd"/>
+      <w:r>
+        <w:rPr>
+          <w:rFonts w:ascii="Times New Roman" w:hAnsi="Times New Roman" w:cs="Times New Roman"/>
+          <w:sz w:val="24"/>
+          <w:szCs w:val="24"/>
+        </w:rPr>
+        <w:t>” column.</w:t>
+      </w:r>
+    </w:p>
+    <w:p>
+      <w:pPr>
+        <w:jc w:val="both"/>
+        <w:rPr>
+          <w:rFonts w:ascii="Times New Roman" w:hAnsi="Times New Roman" w:cs="Times New Roman"/>
+          <w:sz w:val="24"/>
+          <w:szCs w:val="24"/>
+        </w:rPr>
+      </w:pPr>
+      <w:r>
+        <w:rPr>
+          <w:rFonts w:ascii="Times New Roman" w:hAnsi="Times New Roman" w:cs="Times New Roman"/>
+          <w:sz w:val="24"/>
+          <w:szCs w:val="24"/>
+        </w:rPr>
+        <w:t>One additional step needs to be done before taking all the other steps needed to impute the missing values. The “</w:t>
+      </w:r>
+      <w:proofErr w:type="spellStart"/>
+      <w:r>
+        <w:rPr>
+          <w:rFonts w:ascii="Times New Roman" w:hAnsi="Times New Roman" w:cs="Times New Roman"/>
+          <w:sz w:val="24"/>
+          <w:szCs w:val="24"/>
+        </w:rPr>
+        <w:t>birads</w:t>
+      </w:r>
+      <w:proofErr w:type="spellEnd"/>
+      <w:r>
+        <w:rPr>
+          <w:rFonts w:ascii="Times New Roman" w:hAnsi="Times New Roman" w:cs="Times New Roman"/>
+          <w:sz w:val="24"/>
+          <w:szCs w:val="24"/>
+        </w:rPr>
+        <w:t>” column is currently assigned as an object datatype. Each unique values of the “</w:t>
+      </w:r>
+      <w:proofErr w:type="spellStart"/>
+      <w:r>
+        <w:rPr>
+          <w:rFonts w:ascii="Times New Roman" w:hAnsi="Times New Roman" w:cs="Times New Roman"/>
+          <w:sz w:val="24"/>
+          <w:szCs w:val="24"/>
+        </w:rPr>
+        <w:t>birads</w:t>
+      </w:r>
+      <w:proofErr w:type="spellEnd"/>
+      <w:r>
+        <w:rPr>
+          <w:rFonts w:ascii="Times New Roman" w:hAnsi="Times New Roman" w:cs="Times New Roman"/>
+          <w:sz w:val="24"/>
+          <w:szCs w:val="24"/>
+        </w:rPr>
+        <w:t xml:space="preserve">” column will need to be mapped out to </w:t>
+      </w:r>
+      <w:r>
+        <w:rPr>
+          <w:rFonts w:ascii="Times New Roman" w:hAnsi="Times New Roman" w:cs="Times New Roman"/>
+          <w:sz w:val="24"/>
+          <w:szCs w:val="24"/>
+        </w:rPr>
+        <w:t>an integer</w:t>
+      </w:r>
+      <w:r>
+        <w:rPr>
+          <w:rFonts w:ascii="Times New Roman" w:hAnsi="Times New Roman" w:cs="Times New Roman"/>
+          <w:sz w:val="24"/>
+          <w:szCs w:val="24"/>
+        </w:rPr>
+        <w:t xml:space="preserve"> value for the random forest regressor to work.</w:t>
+      </w:r>
+    </w:p>
+    <w:p>
+      <w:pPr>
+        <w:keepNext/>
+        <w:jc w:val="center"/>
+      </w:pPr>
+      <w:r>
+        <w:rPr>
+          <w:rFonts w:ascii="Times New Roman" w:hAnsi="Times New Roman" w:cs="Times New Roman"/>
+          <w:sz w:val="24"/>
+          <w:szCs w:val="24"/>
+        </w:rPr>
+        <w:drawing>
+          <wp:inline distT="0" distB="0" distL="0" distR="0" wp14:anchorId="44CE7A15" wp14:editId="6EF62754">
+            <wp:extent cx="5731510" cy="1708785"/>
+            <wp:effectExtent l="0" t="0" r="2540" b="5715"/>
+            <wp:docPr id="629775646" name="Picture 1" descr="A screen shot of a computer&#10;&#10;Description automatically generated"/>
+            <wp:cNvGraphicFramePr>
+              <a:graphicFrameLocks xmlns:a="http://schemas.openxmlformats.org/drawingml/2006/main" noChangeAspect="1"/>
+            </wp:cNvGraphicFramePr>
+            <a:graphic xmlns:a="http://schemas.openxmlformats.org/drawingml/2006/main">
+              <a:graphicData uri="http://schemas.openxmlformats.org/drawingml/2006/picture">
+                <pic:pic xmlns:pic="http://schemas.openxmlformats.org/drawingml/2006/picture">
+                  <pic:nvPicPr>
+                    <pic:cNvPr id="629775646" name="Picture 1" descr="A screen shot of a computer&#10;&#10;Description automatically generated"/>
+                    <pic:cNvPicPr/>
+                  </pic:nvPicPr>
+                  <pic:blipFill>
+                    <a:blip r:embed="rId37"/>
+                    <a:stretch>
+                      <a:fillRect/>
+                    </a:stretch>
+                  </pic:blipFill>
+                  <pic:spPr>
+                    <a:xfrm>
+                      <a:off x="0" y="0"/>
+                      <a:ext cx="5731510" cy="1708785"/>
+                    </a:xfrm>
+                    <a:prstGeom prst="rect">
+                      <a:avLst/>
+                    </a:prstGeom>
+                  </pic:spPr>
+                </pic:pic>
+              </a:graphicData>
+            </a:graphic>
+          </wp:inline>
+        </w:drawing>
+      </w:r>
+    </w:p>
+    <w:p>
+      <w:pPr>
+        <w:pStyle w:val="Caption"/>
+        <w:jc w:val="center"/>
+        <w:rPr>
+          <w:rFonts w:ascii="Times New Roman" w:hAnsi="Times New Roman" w:cs="Times New Roman"/>
+          <w:sz w:val="24"/>
+          <w:szCs w:val="24"/>
+        </w:rPr>
+      </w:pPr>
+      <w:r>
+        <w:t xml:space="preserve">Figure </w:t>
+      </w:r>
+      <w:fldSimple w:instr=" SEQ Figure \* ARABIC ">
+        <w:r>
+          <w:rPr>
+            <w:noProof/>
+          </w:rPr>
+          <w:t>29</w:t>
+        </w:r>
+      </w:fldSimple>
+      <w:r>
+        <w:rPr>
+          <w:noProof/>
+        </w:rPr>
+        <w:t xml:space="preserve"> Code responsible for mapping "birads" value</w:t>
+      </w:r>
+    </w:p>
+    <w:p>
+      <w:pPr>
+        <w:jc w:val="both"/>
+        <w:rPr>
+          <w:rFonts w:ascii="Times New Roman" w:hAnsi="Times New Roman" w:cs="Times New Roman"/>
+          <w:sz w:val="24"/>
+          <w:szCs w:val="24"/>
+        </w:rPr>
+      </w:pPr>
+      <w:r>
+        <w:rPr>
+          <w:rFonts w:ascii="Times New Roman" w:hAnsi="Times New Roman" w:cs="Times New Roman"/>
+          <w:sz w:val="24"/>
+          <w:szCs w:val="24"/>
+        </w:rPr>
+        <w:t xml:space="preserve">Like the previous segment, once </w:t>
+      </w:r>
+      <w:proofErr w:type="gramStart"/>
+      <w:r>
+        <w:rPr>
+          <w:rFonts w:ascii="Times New Roman" w:hAnsi="Times New Roman" w:cs="Times New Roman"/>
+          <w:sz w:val="24"/>
+          <w:szCs w:val="24"/>
+        </w:rPr>
+        <w:t>all of</w:t>
+      </w:r>
+      <w:proofErr w:type="gramEnd"/>
+      <w:r>
+        <w:rPr>
+          <w:rFonts w:ascii="Times New Roman" w:hAnsi="Times New Roman" w:cs="Times New Roman"/>
+          <w:sz w:val="24"/>
+          <w:szCs w:val="24"/>
+        </w:rPr>
+        <w:t xml:space="preserve"> the categorical values have been mapped to an integer value, the data will need to be split between rows with missing “</w:t>
+      </w:r>
+      <w:proofErr w:type="spellStart"/>
+      <w:r>
+        <w:rPr>
+          <w:rFonts w:ascii="Times New Roman" w:hAnsi="Times New Roman" w:cs="Times New Roman"/>
+          <w:sz w:val="24"/>
+          <w:szCs w:val="24"/>
+        </w:rPr>
+        <w:t>birads</w:t>
+      </w:r>
+      <w:proofErr w:type="spellEnd"/>
+      <w:r>
+        <w:rPr>
+          <w:rFonts w:ascii="Times New Roman" w:hAnsi="Times New Roman" w:cs="Times New Roman"/>
+          <w:sz w:val="24"/>
+          <w:szCs w:val="24"/>
+        </w:rPr>
+        <w:t>” value and rows with complete data.</w:t>
+      </w:r>
+    </w:p>
+    <w:p>
+      <w:pPr>
+        <w:keepNext/>
+        <w:jc w:val="center"/>
+      </w:pPr>
+      <w:r>
+        <w:rPr>
+          <w:rFonts w:ascii="Times New Roman" w:hAnsi="Times New Roman" w:cs="Times New Roman"/>
+          <w:sz w:val="24"/>
+          <w:szCs w:val="24"/>
+        </w:rPr>
+        <w:drawing>
+          <wp:inline distT="0" distB="0" distL="0" distR="0" wp14:anchorId="68E3E199" wp14:editId="4091B3AB">
+            <wp:extent cx="4867954" cy="504895"/>
+            <wp:effectExtent l="0" t="0" r="8890" b="9525"/>
+            <wp:docPr id="451552264" name="Picture 1" descr="A close up of words&#10;&#10;Description automatically generated"/>
+            <wp:cNvGraphicFramePr>
+              <a:graphicFrameLocks xmlns:a="http://schemas.openxmlformats.org/drawingml/2006/main" noChangeAspect="1"/>
+            </wp:cNvGraphicFramePr>
+            <a:graphic xmlns:a="http://schemas.openxmlformats.org/drawingml/2006/main">
+              <a:graphicData uri="http://schemas.openxmlformats.org/drawingml/2006/picture">
+                <pic:pic xmlns:pic="http://schemas.openxmlformats.org/drawingml/2006/picture">
+                  <pic:nvPicPr>
+                    <pic:cNvPr id="451552264" name="Picture 1" descr="A close up of words&#10;&#10;Description automatically generated"/>
+                    <pic:cNvPicPr/>
+                  </pic:nvPicPr>
+                  <pic:blipFill>
+                    <a:blip r:embed="rId38"/>
+                    <a:stretch>
+                      <a:fillRect/>
+                    </a:stretch>
+                  </pic:blipFill>
+                  <pic:spPr>
+                    <a:xfrm>
+                      <a:off x="0" y="0"/>
+                      <a:ext cx="4867954" cy="504895"/>
+                    </a:xfrm>
+                    <a:prstGeom prst="rect">
+                      <a:avLst/>
+                    </a:prstGeom>
+                  </pic:spPr>
+                </pic:pic>
+              </a:graphicData>
+            </a:graphic>
+          </wp:inline>
+        </w:drawing>
+      </w:r>
+    </w:p>
+    <w:p>
+      <w:pPr>
+        <w:pStyle w:val="Caption"/>
+        <w:jc w:val="center"/>
+        <w:rPr>
+          <w:rFonts w:ascii="Times New Roman" w:hAnsi="Times New Roman" w:cs="Times New Roman"/>
+          <w:sz w:val="24"/>
+          <w:szCs w:val="24"/>
+        </w:rPr>
+      </w:pPr>
+      <w:r>
+        <w:t xml:space="preserve">Figure </w:t>
+      </w:r>
+      <w:fldSimple w:instr=" SEQ Figure \* ARABIC ">
+        <w:r>
+          <w:rPr>
+            <w:noProof/>
+          </w:rPr>
+          <w:t>30</w:t>
+        </w:r>
+      </w:fldSimple>
+      <w:r>
+        <w:rPr>
+          <w:noProof/>
+        </w:rPr>
+        <w:t xml:space="preserve"> Code responsible for splitting the data</w:t>
+      </w:r>
+    </w:p>
+    <w:p>
+      <w:pPr>
+        <w:jc w:val="both"/>
+        <w:rPr>
+          <w:rFonts w:ascii="Times New Roman" w:hAnsi="Times New Roman" w:cs="Times New Roman"/>
+          <w:sz w:val="24"/>
+          <w:szCs w:val="24"/>
+        </w:rPr>
+      </w:pPr>
+      <w:r>
+        <w:rPr>
+          <w:rFonts w:ascii="Times New Roman" w:hAnsi="Times New Roman" w:cs="Times New Roman"/>
+          <w:sz w:val="24"/>
+          <w:szCs w:val="24"/>
+        </w:rPr>
+        <w:lastRenderedPageBreak/>
+        <w:t xml:space="preserve">Once the data has been split into their own </w:t>
+      </w:r>
+      <w:proofErr w:type="spellStart"/>
+      <w:r>
+        <w:rPr>
+          <w:rFonts w:ascii="Times New Roman" w:hAnsi="Times New Roman" w:cs="Times New Roman"/>
+          <w:sz w:val="24"/>
+          <w:szCs w:val="24"/>
+        </w:rPr>
+        <w:t>dataframes</w:t>
+      </w:r>
+      <w:proofErr w:type="spellEnd"/>
+      <w:r>
+        <w:rPr>
+          <w:rFonts w:ascii="Times New Roman" w:hAnsi="Times New Roman" w:cs="Times New Roman"/>
+          <w:sz w:val="24"/>
+          <w:szCs w:val="24"/>
+        </w:rPr>
+        <w:t>, the random forest regressor model can be trained and used to predict the missing values.</w:t>
+      </w:r>
+    </w:p>
+    <w:p>
+      <w:pPr>
+        <w:keepNext/>
+        <w:jc w:val="center"/>
+      </w:pPr>
+      <w:r>
+        <w:rPr>
+          <w:rFonts w:ascii="Times New Roman" w:hAnsi="Times New Roman" w:cs="Times New Roman"/>
+          <w:sz w:val="24"/>
+          <w:szCs w:val="24"/>
+        </w:rPr>
+        <w:drawing>
+          <wp:inline distT="0" distB="0" distL="0" distR="0" wp14:anchorId="50403232" wp14:editId="2BAFB397">
+            <wp:extent cx="4982270" cy="1362265"/>
+            <wp:effectExtent l="0" t="0" r="8890" b="9525"/>
+            <wp:docPr id="865592974" name="Picture 1" descr="A screenshot of a computer code&#10;&#10;Description automatically generated"/>
+            <wp:cNvGraphicFramePr>
+              <a:graphicFrameLocks xmlns:a="http://schemas.openxmlformats.org/drawingml/2006/main" noChangeAspect="1"/>
+            </wp:cNvGraphicFramePr>
+            <a:graphic xmlns:a="http://schemas.openxmlformats.org/drawingml/2006/main">
+              <a:graphicData uri="http://schemas.openxmlformats.org/drawingml/2006/picture">
+                <pic:pic xmlns:pic="http://schemas.openxmlformats.org/drawingml/2006/picture">
+                  <pic:nvPicPr>
+                    <pic:cNvPr id="865592974" name="Picture 1" descr="A screenshot of a computer code&#10;&#10;Description automatically generated"/>
+                    <pic:cNvPicPr/>
+                  </pic:nvPicPr>
+                  <pic:blipFill>
+                    <a:blip r:embed="rId39"/>
+                    <a:stretch>
+                      <a:fillRect/>
+                    </a:stretch>
+                  </pic:blipFill>
+                  <pic:spPr>
+                    <a:xfrm>
+                      <a:off x="0" y="0"/>
+                      <a:ext cx="4982270" cy="1362265"/>
+                    </a:xfrm>
+                    <a:prstGeom prst="rect">
+                      <a:avLst/>
+                    </a:prstGeom>
+                  </pic:spPr>
+                </pic:pic>
+              </a:graphicData>
+            </a:graphic>
+          </wp:inline>
+        </w:drawing>
+      </w:r>
+    </w:p>
+    <w:p>
+      <w:pPr>
+        <w:pStyle w:val="Caption"/>
+        <w:jc w:val="center"/>
+        <w:rPr>
+          <w:rFonts w:ascii="Times New Roman" w:hAnsi="Times New Roman" w:cs="Times New Roman"/>
+          <w:sz w:val="24"/>
+          <w:szCs w:val="24"/>
+        </w:rPr>
+      </w:pPr>
+      <w:r>
+        <w:t xml:space="preserve">Figure </w:t>
+      </w:r>
+      <w:fldSimple w:instr=" SEQ Figure \* ARABIC ">
+        <w:r>
+          <w:rPr>
+            <w:noProof/>
+          </w:rPr>
+          <w:t>31</w:t>
+        </w:r>
+      </w:fldSimple>
+      <w:r>
+        <w:rPr>
+          <w:noProof/>
+        </w:rPr>
+        <w:t xml:space="preserve"> Code responsible for training</w:t>
+      </w:r>
+    </w:p>
+    <w:p>
+      <w:pPr>
+        <w:keepNext/>
+        <w:jc w:val="center"/>
+      </w:pPr>
+      <w:r>
+        <w:rPr>
+          <w:rFonts w:ascii="Times New Roman" w:hAnsi="Times New Roman" w:cs="Times New Roman"/>
+          <w:sz w:val="24"/>
+          <w:szCs w:val="24"/>
+        </w:rPr>
+        <w:drawing>
+          <wp:inline distT="0" distB="0" distL="0" distR="0" wp14:anchorId="2E29D33F" wp14:editId="1599E07F">
+            <wp:extent cx="3439005" cy="352474"/>
+            <wp:effectExtent l="0" t="0" r="9525" b="9525"/>
+            <wp:docPr id="1241655025" name="Picture 1"/>
+            <wp:cNvGraphicFramePr>
+              <a:graphicFrameLocks xmlns:a="http://schemas.openxmlformats.org/drawingml/2006/main" noChangeAspect="1"/>
+            </wp:cNvGraphicFramePr>
+            <a:graphic xmlns:a="http://schemas.openxmlformats.org/drawingml/2006/main">
+              <a:graphicData uri="http://schemas.openxmlformats.org/drawingml/2006/picture">
+                <pic:pic xmlns:pic="http://schemas.openxmlformats.org/drawingml/2006/picture">
+                  <pic:nvPicPr>
+                    <pic:cNvPr id="1241655025" name=""/>
+                    <pic:cNvPicPr/>
+                  </pic:nvPicPr>
+                  <pic:blipFill>
+                    <a:blip r:embed="rId40"/>
+                    <a:stretch>
+                      <a:fillRect/>
+                    </a:stretch>
+                  </pic:blipFill>
+                  <pic:spPr>
+                    <a:xfrm>
+                      <a:off x="0" y="0"/>
+                      <a:ext cx="3439005" cy="352474"/>
+                    </a:xfrm>
+                    <a:prstGeom prst="rect">
+                      <a:avLst/>
+                    </a:prstGeom>
+                  </pic:spPr>
+                </pic:pic>
+              </a:graphicData>
+            </a:graphic>
+          </wp:inline>
+        </w:drawing>
+      </w:r>
+    </w:p>
+    <w:p>
+      <w:pPr>
+        <w:pStyle w:val="Caption"/>
+        <w:jc w:val="center"/>
+        <w:rPr>
+          <w:rFonts w:ascii="Times New Roman" w:hAnsi="Times New Roman" w:cs="Times New Roman"/>
+          <w:sz w:val="24"/>
+          <w:szCs w:val="24"/>
+        </w:rPr>
+      </w:pPr>
+      <w:r>
+        <w:t xml:space="preserve">Figure </w:t>
+      </w:r>
+      <w:fldSimple w:instr=" SEQ Figure \* ARABIC ">
+        <w:r>
+          <w:rPr>
+            <w:noProof/>
+          </w:rPr>
+          <w:t>32</w:t>
+        </w:r>
+      </w:fldSimple>
+      <w:r>
+        <w:rPr>
+          <w:noProof/>
+        </w:rPr>
+        <w:t xml:space="preserve"> Code responsible for predicting values</w:t>
+      </w:r>
+    </w:p>
+    <w:p>
+      <w:pPr>
+        <w:jc w:val="both"/>
+        <w:rPr>
+          <w:rFonts w:ascii="Times New Roman" w:hAnsi="Times New Roman" w:cs="Times New Roman"/>
+          <w:sz w:val="24"/>
+          <w:szCs w:val="24"/>
+        </w:rPr>
+      </w:pPr>
+      <w:r>
+        <w:rPr>
+          <w:rFonts w:ascii="Times New Roman" w:hAnsi="Times New Roman" w:cs="Times New Roman"/>
+          <w:sz w:val="24"/>
+          <w:szCs w:val="24"/>
+        </w:rPr>
+        <w:t>The random forest regressor will return its prediction using the float datatype. The values will need to be rounded to its nearest whole number.</w:t>
+      </w:r>
+    </w:p>
+    <w:p>
+      <w:pPr>
+        <w:keepNext/>
+        <w:jc w:val="center"/>
+      </w:pPr>
+      <w:r>
+        <w:rPr>
+          <w:rFonts w:ascii="Times New Roman" w:hAnsi="Times New Roman" w:cs="Times New Roman"/>
+          <w:sz w:val="24"/>
+          <w:szCs w:val="24"/>
+        </w:rPr>
+        <w:drawing>
+          <wp:inline distT="0" distB="0" distL="0" distR="0" wp14:anchorId="5A934715" wp14:editId="5F1ACD77">
+            <wp:extent cx="5077534" cy="304843"/>
+            <wp:effectExtent l="0" t="0" r="0" b="0"/>
+            <wp:docPr id="1873271602" name="Picture 1"/>
+            <wp:cNvGraphicFramePr>
+              <a:graphicFrameLocks xmlns:a="http://schemas.openxmlformats.org/drawingml/2006/main" noChangeAspect="1"/>
+            </wp:cNvGraphicFramePr>
+            <a:graphic xmlns:a="http://schemas.openxmlformats.org/drawingml/2006/main">
+              <a:graphicData uri="http://schemas.openxmlformats.org/drawingml/2006/picture">
+                <pic:pic xmlns:pic="http://schemas.openxmlformats.org/drawingml/2006/picture">
+                  <pic:nvPicPr>
+                    <pic:cNvPr id="1873271602" name=""/>
+                    <pic:cNvPicPr/>
+                  </pic:nvPicPr>
+                  <pic:blipFill>
+                    <a:blip r:embed="rId41"/>
+                    <a:stretch>
+                      <a:fillRect/>
+                    </a:stretch>
+                  </pic:blipFill>
+                  <pic:spPr>
+                    <a:xfrm>
+                      <a:off x="0" y="0"/>
+                      <a:ext cx="5077534" cy="304843"/>
+                    </a:xfrm>
+                    <a:prstGeom prst="rect">
+                      <a:avLst/>
+                    </a:prstGeom>
+                  </pic:spPr>
+                </pic:pic>
+              </a:graphicData>
+            </a:graphic>
+          </wp:inline>
+        </w:drawing>
+      </w:r>
+    </w:p>
+    <w:p>
+      <w:pPr>
+        <w:pStyle w:val="Caption"/>
+        <w:jc w:val="center"/>
+        <w:rPr>
+          <w:rFonts w:ascii="Times New Roman" w:hAnsi="Times New Roman" w:cs="Times New Roman"/>
+          <w:sz w:val="24"/>
+          <w:szCs w:val="24"/>
+        </w:rPr>
+      </w:pPr>
+      <w:r>
+        <w:t xml:space="preserve">Figure </w:t>
+      </w:r>
+      <w:fldSimple w:instr=" SEQ Figure \* ARABIC ">
+        <w:r>
+          <w:rPr>
+            <w:noProof/>
+          </w:rPr>
+          <w:t>33</w:t>
+        </w:r>
+      </w:fldSimple>
+      <w:r>
+        <w:rPr>
+          <w:noProof/>
+        </w:rPr>
+        <w:t xml:space="preserve"> Code responsible for rounding</w:t>
+      </w:r>
+    </w:p>
+    <w:p>
+      <w:pPr>
+        <w:jc w:val="both"/>
+        <w:rPr>
+          <w:rFonts w:ascii="Times New Roman" w:hAnsi="Times New Roman" w:cs="Times New Roman"/>
+          <w:sz w:val="24"/>
+          <w:szCs w:val="24"/>
+        </w:rPr>
+      </w:pPr>
+      <w:r>
+        <w:rPr>
+          <w:rFonts w:ascii="Times New Roman" w:hAnsi="Times New Roman" w:cs="Times New Roman"/>
+          <w:sz w:val="24"/>
+          <w:szCs w:val="24"/>
+        </w:rPr>
+        <w:t>Once the values are rounded, the values will be assigned to the test set. The test set will then be joined with the train set and sorted using the values in the “id” column in ascending to order to form the final processed dataset.</w:t>
+      </w:r>
+    </w:p>
+    <w:p>
+      <w:pPr>
+        <w:keepNext/>
+        <w:jc w:val="center"/>
+      </w:pPr>
+      <w:r>
+        <w:drawing>
+          <wp:inline distT="0" distB="0" distL="0" distR="0" wp14:anchorId="475B13CB" wp14:editId="554F176C">
+            <wp:extent cx="4096322" cy="485843"/>
+            <wp:effectExtent l="0" t="0" r="0" b="9525"/>
+            <wp:docPr id="43112526" name="Picture 1" descr="A close-up of a math problem&#10;&#10;Description automatically generated"/>
+            <wp:cNvGraphicFramePr>
+              <a:graphicFrameLocks xmlns:a="http://schemas.openxmlformats.org/drawingml/2006/main" noChangeAspect="1"/>
+            </wp:cNvGraphicFramePr>
+            <a:graphic xmlns:a="http://schemas.openxmlformats.org/drawingml/2006/main">
+              <a:graphicData uri="http://schemas.openxmlformats.org/drawingml/2006/picture">
+                <pic:pic xmlns:pic="http://schemas.openxmlformats.org/drawingml/2006/picture">
+                  <pic:nvPicPr>
+                    <pic:cNvPr id="43112526" name="Picture 1" descr="A close-up of a math problem&#10;&#10;Description automatically generated"/>
+                    <pic:cNvPicPr/>
+                  </pic:nvPicPr>
+                  <pic:blipFill>
+                    <a:blip r:embed="rId42"/>
+                    <a:stretch>
+                      <a:fillRect/>
+                    </a:stretch>
+                  </pic:blipFill>
+                  <pic:spPr>
+                    <a:xfrm>
+                      <a:off x="0" y="0"/>
+                      <a:ext cx="4096322" cy="485843"/>
+                    </a:xfrm>
+                    <a:prstGeom prst="rect">
+                      <a:avLst/>
+                    </a:prstGeom>
+                  </pic:spPr>
+                </pic:pic>
+              </a:graphicData>
+            </a:graphic>
+          </wp:inline>
+        </w:drawing>
+      </w:r>
+    </w:p>
+    <w:p>
+      <w:pPr>
+        <w:pStyle w:val="Caption"/>
+        <w:jc w:val="center"/>
+        <w:rPr>
+          <w:rFonts w:ascii="Times New Roman" w:hAnsi="Times New Roman" w:cs="Times New Roman"/>
+          <w:sz w:val="24"/>
+          <w:szCs w:val="24"/>
+        </w:rPr>
+      </w:pPr>
+      <w:r>
+        <w:t xml:space="preserve">Figure </w:t>
+      </w:r>
+      <w:fldSimple w:instr=" SEQ Figure \* ARABIC ">
+        <w:r>
+          <w:rPr>
+            <w:noProof/>
+          </w:rPr>
+          <w:t>34</w:t>
+        </w:r>
+      </w:fldSimple>
+      <w:r>
+        <w:rPr>
+          <w:noProof/>
+        </w:rPr>
+        <w:t xml:space="preserve"> Code responsible for</w:t>
+      </w:r>
+      <w:r>
+        <w:rPr>
+          <w:noProof/>
+        </w:rPr>
+        <w:t xml:space="preserve"> assigning value to the test set</w:t>
+      </w:r>
+    </w:p>
+    <w:p>
+      <w:pPr>
+        <w:keepNext/>
+        <w:jc w:val="center"/>
+      </w:pPr>
+      <w:r>
+        <w:rPr>
+          <w:rFonts w:ascii="Times New Roman" w:hAnsi="Times New Roman" w:cs="Times New Roman"/>
+          <w:sz w:val="24"/>
+          <w:szCs w:val="24"/>
+        </w:rPr>
+        <w:drawing>
+          <wp:inline distT="0" distB="0" distL="0" distR="0" wp14:anchorId="6D163B0B" wp14:editId="0FC9E913">
+            <wp:extent cx="4515480" cy="485843"/>
+            <wp:effectExtent l="0" t="0" r="0" b="9525"/>
+            <wp:docPr id="765905571" name="Picture 1" descr="A close up of text&#10;&#10;Description automatically generated"/>
+            <wp:cNvGraphicFramePr>
+              <a:graphicFrameLocks xmlns:a="http://schemas.openxmlformats.org/drawingml/2006/main" noChangeAspect="1"/>
+            </wp:cNvGraphicFramePr>
+            <a:graphic xmlns:a="http://schemas.openxmlformats.org/drawingml/2006/main">
+              <a:graphicData uri="http://schemas.openxmlformats.org/drawingml/2006/picture">
+                <pic:pic xmlns:pic="http://schemas.openxmlformats.org/drawingml/2006/picture">
+                  <pic:nvPicPr>
+                    <pic:cNvPr id="765905571" name="Picture 1" descr="A close up of text&#10;&#10;Description automatically generated"/>
+                    <pic:cNvPicPr/>
+                  </pic:nvPicPr>
+                  <pic:blipFill>
+                    <a:blip r:embed="rId43"/>
+                    <a:stretch>
+                      <a:fillRect/>
+                    </a:stretch>
+                  </pic:blipFill>
+                  <pic:spPr>
+                    <a:xfrm>
+                      <a:off x="0" y="0"/>
+                      <a:ext cx="4515480" cy="485843"/>
+                    </a:xfrm>
+                    <a:prstGeom prst="rect">
+                      <a:avLst/>
+                    </a:prstGeom>
+                  </pic:spPr>
+                </pic:pic>
+              </a:graphicData>
+            </a:graphic>
+          </wp:inline>
+        </w:drawing>
+      </w:r>
+    </w:p>
+    <w:p>
+      <w:pPr>
+        <w:pStyle w:val="Caption"/>
+        <w:jc w:val="center"/>
+        <w:rPr>
+          <w:rFonts w:ascii="Times New Roman" w:hAnsi="Times New Roman" w:cs="Times New Roman"/>
+          <w:sz w:val="24"/>
+          <w:szCs w:val="24"/>
+        </w:rPr>
+      </w:pPr>
+      <w:r>
+        <w:t xml:space="preserve">Figure </w:t>
+      </w:r>
+      <w:fldSimple w:instr=" SEQ Figure \* ARABIC ">
+        <w:r>
+          <w:rPr>
+            <w:noProof/>
+          </w:rPr>
+          <w:t>35</w:t>
+        </w:r>
+      </w:fldSimple>
+      <w:r>
+        <w:rPr>
+          <w:noProof/>
+        </w:rPr>
+        <w:t xml:space="preserve"> Code responsible for rejoining all dataframes</w:t>
+      </w:r>
+    </w:p>
+    <w:p>
+      <w:pPr>
+        <w:jc w:val="both"/>
+        <w:rPr>
+          <w:rFonts w:ascii="Times New Roman" w:hAnsi="Times New Roman" w:cs="Times New Roman"/>
+          <w:b/>
+          <w:bCs/>
+          <w:sz w:val="24"/>
+          <w:szCs w:val="24"/>
+        </w:rPr>
+      </w:pPr>
+      <w:r>
+        <w:rPr>
+          <w:rFonts w:ascii="Times New Roman" w:hAnsi="Times New Roman" w:cs="Times New Roman"/>
+          <w:b/>
+          <w:bCs/>
+          <w:sz w:val="24"/>
+          <w:szCs w:val="24"/>
+        </w:rPr>
+        <w:t>3. Feature Selection</w:t>
+      </w:r>
+    </w:p>
+    <w:p>
+      <w:pPr>
+        <w:jc w:val="both"/>
+        <w:rPr>
+          <w:rFonts w:ascii="Times New Roman" w:hAnsi="Times New Roman" w:cs="Times New Roman"/>
+          <w:sz w:val="24"/>
+          <w:szCs w:val="24"/>
+        </w:rPr>
+      </w:pPr>
+    </w:p>
+    <w:p>
+      <w:pPr>
+        <w:jc w:val="both"/>
+        <w:rPr>
+          <w:rFonts w:ascii="Times New Roman" w:hAnsi="Times New Roman" w:cs="Times New Roman"/>
+          <w:b/>
+          <w:bCs/>
+          <w:sz w:val="24"/>
+          <w:szCs w:val="24"/>
+        </w:rPr>
+      </w:pPr>
+      <w:r>
+        <w:rPr>
+          <w:rFonts w:ascii="Times New Roman" w:hAnsi="Times New Roman" w:cs="Times New Roman"/>
+          <w:b/>
+          <w:bCs/>
+          <w:sz w:val="24"/>
+          <w:szCs w:val="24"/>
+        </w:rPr>
+        <w:t xml:space="preserve">4. </w:t>
+      </w:r>
+    </w:p>
+    <w:p>
+      <w:pPr>
+        <w:jc w:val="both"/>
+        <w:rPr>
+          <w:rFonts w:ascii="Times New Roman" w:hAnsi="Times New Roman" w:cs="Times New Roman"/>
+          <w:b/>
+          <w:bCs/>
+          <w:sz w:val="24"/>
+          <w:szCs w:val="24"/>
+        </w:rPr>
+      </w:pPr>
+      <w:r>
+        <w:rPr>
+          <w:rFonts w:ascii="Times New Roman" w:hAnsi="Times New Roman" w:cs="Times New Roman"/>
+          <w:b/>
+          <w:bCs/>
+          <w:sz w:val="24"/>
+          <w:szCs w:val="24"/>
+        </w:rPr>
         <w:t>What models can be used for binary classification?</w:t>
       </w:r>
     </w:p>
@@ -3895,7 +5415,25 @@
           <w:szCs w:val="24"/>
         </w:rPr>
         <w:br/>
-        <w:t>K-Nearest Neighbors (KNN).</w:t>
+        <w:t xml:space="preserve">K-Nearest </w:t>
+      </w:r>
+      <w:proofErr w:type="spellStart"/>
+      <w:r>
+        <w:rPr>
+          <w:rFonts w:ascii="Times New Roman" w:hAnsi="Times New Roman" w:cs="Times New Roman"/>
+          <w:sz w:val="24"/>
+          <w:szCs w:val="24"/>
+        </w:rPr>
+        <w:t>Neighbors</w:t>
+      </w:r>
+      <w:proofErr w:type="spellEnd"/>
+      <w:r>
+        <w:rPr>
+          <w:rFonts w:ascii="Times New Roman" w:hAnsi="Times New Roman" w:cs="Times New Roman"/>
+          <w:sz w:val="24"/>
+          <w:szCs w:val="24"/>
+        </w:rPr>
+        <w:t xml:space="preserve"> (KNN).</w:t>
       </w:r>
     </w:p>
     <w:p>
@@ -3927,7 +5465,7 @@
           <w:szCs w:val="24"/>
         </w:rPr>
       </w:pPr>
-      <w:hyperlink r:id="rId37" w:history="1">
+      <w:hyperlink r:id="rId44" w:history="1">
         <w:r>
           <w:rPr>
             <w:rStyle w:val="Hyperlink"/>
@@ -3958,6 +5496,7 @@
           <w:sz w:val="24"/>
           <w:szCs w:val="24"/>
         </w:rPr>
+        <w:lastRenderedPageBreak/>
         <w:t>How can we evaluate these models?</w:t>
       </w:r>
     </w:p>
@@ -3981,7 +5520,12 @@
       </w:r>
     </w:p>
     <w:sectPr>
-      <w:headerReference w:type="default" r:id="rId38"/>
+      <w:headerReference w:type="even" r:id="rId45"/>
+      <w:headerReference w:type="default" r:id="rId46"/>
+      <w:footerReference w:type="even" r:id="rId47"/>
+      <w:footerReference w:type="default" r:id="rId48"/>
+      <w:headerReference w:type="first" r:id="rId49"/>
+      <w:footerReference w:type="first" r:id="rId50"/>
       <w:pgSz w:w="11906" w:h="16838"/>
       <w:pgMar w:top="1440" w:right="1440" w:bottom="1440" w:left="1440" w:header="708" w:footer="708" w:gutter="0"/>
       <w:cols w:space="708"/>
@@ -4016,6 +5560,36 @@
 </w:endnotes>
 </file>
 
+<file path=word/footer1.xml><?xml version="1.0" encoding="utf-8"?>
+<w:ftr xmlns:wpc="http://schemas.microsoft.com/office/word/2010/wordprocessingCanvas" xmlns:cx="http://schemas.microsoft.com/office/drawing/2014/chartex" xmlns:cx1="http://schemas.microsoft.com/office/drawing/2015/9/8/chartex" xmlns:cx2="http://schemas.microsoft.com/office/drawing/2015/10/21/chartex" xmlns:cx3="http://schemas.microsoft.com/office/drawing/2016/5/9/chartex" xmlns:cx4="http://schemas.microsoft.com/office/drawing/2016/5/10/chartex" xmlns:cx5="http://schemas.microsoft.com/office/drawing/2016/5/11/chartex" xmlns:cx6="http://schemas.microsoft.com/office/drawing/2016/5/12/chartex" xmlns:cx7="http://schemas.microsoft.com/office/drawing/2016/5/13/chartex" xmlns:cx8="http://schemas.microsoft.com/office/drawing/2016/5/14/chartex" xmlns:mc="http://schemas.openxmlformats.org/markup-compatibility/2006" xmlns:aink="http://schemas.microsoft.com/office/drawing/2016/ink" xmlns:am3d="http://schemas.microsoft.com/office/drawing/2017/model3d" xmlns:o="urn:schemas-microsoft-com:office:office" xmlns:oel="http://schemas.microsoft.com/office/2019/extlst" xmlns:r="http://schemas.openxmlformats.org/officeDocument/2006/relationships" xmlns:m="http://schemas.openxmlformats.org/officeDocument/2006/math" xmlns:v="urn:schemas-microsoft-com:vml" xmlns:wp14="http://schemas.microsoft.com/office/word/2010/wordprocessingDrawing" xmlns:wp="http://schemas.openxmlformats.org/drawingml/2006/wordprocessingDrawing" xmlns:w10="urn:schemas-microsoft-com:office:word" xmlns:w="http://schemas.openxmlformats.org/wordprocessingml/2006/main" xmlns:w14="http://schemas.microsoft.com/office/word/2010/wordml" xmlns:w15="http://schemas.microsoft.com/office/word/2012/wordml" xmlns:w16cex="http://schemas.microsoft.com/office/word/2018/wordml/cex" xmlns:w16cid="http://schemas.microsoft.com/office/word/2016/wordml/cid" xmlns:w16="http://schemas.microsoft.com/office/word/2018/wordml" xmlns:w16du="http://schemas.microsoft.com/office/word/2023/wordml/word16du" xmlns:w16sdtdh="http://schemas.microsoft.com/office/word/2020/wordml/sdtdatahash" xmlns:w16sdtfl="http://schemas.microsoft.com/office/word/2024/wordml/sdtformatlock" xmlns:w16se="http://schemas.microsoft.com/office/word/2015/wordml/symex" xmlns:wpg="http://schemas.microsoft.com/office/word/2010/wordprocessingGroup" xmlns:wpi="http://schemas.microsoft.com/office/word/2010/wordprocessingInk" xmlns:wne="http://schemas.microsoft.com/office/word/2006/wordml" xmlns:wps="http://schemas.microsoft.com/office/word/2010/wordprocessingShape" mc:Ignorable="w14 w15 w16se w16cid w16 w16cex w16sdtdh w16sdtfl w16du wp14">
+  <w:p>
+    <w:pPr>
+      <w:pStyle w:val="Footer"/>
+    </w:pPr>
+  </w:p>
+</w:ftr>
+</file>
+
+<file path=word/footer2.xml><?xml version="1.0" encoding="utf-8"?>
+<w:ftr xmlns:wpc="http://schemas.microsoft.com/office/word/2010/wordprocessingCanvas" xmlns:cx="http://schemas.microsoft.com/office/drawing/2014/chartex" xmlns:cx1="http://schemas.microsoft.com/office/drawing/2015/9/8/chartex" xmlns:cx2="http://schemas.microsoft.com/office/drawing/2015/10/21/chartex" xmlns:cx3="http://schemas.microsoft.com/office/drawing/2016/5/9/chartex" xmlns:cx4="http://schemas.microsoft.com/office/drawing/2016/5/10/chartex" xmlns:cx5="http://schemas.microsoft.com/office/drawing/2016/5/11/chartex" xmlns:cx6="http://schemas.microsoft.com/office/drawing/2016/5/12/chartex" xmlns:cx7="http://schemas.microsoft.com/office/drawing/2016/5/13/chartex" xmlns:cx8="http://schemas.microsoft.com/office/drawing/2016/5/14/chartex" xmlns:mc="http://schemas.openxmlformats.org/markup-compatibility/2006" xmlns:aink="http://schemas.microsoft.com/office/drawing/2016/ink" xmlns:am3d="http://schemas.microsoft.com/office/drawing/2017/model3d" xmlns:o="urn:schemas-microsoft-com:office:office" xmlns:oel="http://schemas.microsoft.com/office/2019/extlst" xmlns:r="http://schemas.openxmlformats.org/officeDocument/2006/relationships" xmlns:m="http://schemas.openxmlformats.org/officeDocument/2006/math" xmlns:v="urn:schemas-microsoft-com:vml" xmlns:wp14="http://schemas.microsoft.com/office/word/2010/wordprocessingDrawing" xmlns:wp="http://schemas.openxmlformats.org/drawingml/2006/wordprocessingDrawing" xmlns:w10="urn:schemas-microsoft-com:office:word" xmlns:w="http://schemas.openxmlformats.org/wordprocessingml/2006/main" xmlns:w14="http://schemas.microsoft.com/office/word/2010/wordml" xmlns:w15="http://schemas.microsoft.com/office/word/2012/wordml" xmlns:w16cex="http://schemas.microsoft.com/office/word/2018/wordml/cex" xmlns:w16cid="http://schemas.microsoft.com/office/word/2016/wordml/cid" xmlns:w16="http://schemas.microsoft.com/office/word/2018/wordml" xmlns:w16du="http://schemas.microsoft.com/office/word/2023/wordml/word16du" xmlns:w16sdtdh="http://schemas.microsoft.com/office/word/2020/wordml/sdtdatahash" xmlns:w16sdtfl="http://schemas.microsoft.com/office/word/2024/wordml/sdtformatlock" xmlns:w16se="http://schemas.microsoft.com/office/word/2015/wordml/symex" xmlns:wpg="http://schemas.microsoft.com/office/word/2010/wordprocessingGroup" xmlns:wpi="http://schemas.microsoft.com/office/word/2010/wordprocessingInk" xmlns:wne="http://schemas.microsoft.com/office/word/2006/wordml" xmlns:wps="http://schemas.microsoft.com/office/word/2010/wordprocessingShape" mc:Ignorable="w14 w15 w16se w16cid w16 w16cex w16sdtdh w16sdtfl w16du wp14">
+  <w:p>
+    <w:pPr>
+      <w:pStyle w:val="Footer"/>
+    </w:pPr>
+  </w:p>
+</w:ftr>
+</file>
+
+<file path=word/footer3.xml><?xml version="1.0" encoding="utf-8"?>
+<w:ftr xmlns:wpc="http://schemas.microsoft.com/office/word/2010/wordprocessingCanvas" xmlns:cx="http://schemas.microsoft.com/office/drawing/2014/chartex" xmlns:cx1="http://schemas.microsoft.com/office/drawing/2015/9/8/chartex" xmlns:cx2="http://schemas.microsoft.com/office/drawing/2015/10/21/chartex" xmlns:cx3="http://schemas.microsoft.com/office/drawing/2016/5/9/chartex" xmlns:cx4="http://schemas.microsoft.com/office/drawing/2016/5/10/chartex" xmlns:cx5="http://schemas.microsoft.com/office/drawing/2016/5/11/chartex" xmlns:cx6="http://schemas.microsoft.com/office/drawing/2016/5/12/chartex" xmlns:cx7="http://schemas.microsoft.com/office/drawing/2016/5/13/chartex" xmlns:cx8="http://schemas.microsoft.com/office/drawing/2016/5/14/chartex" xmlns:mc="http://schemas.openxmlformats.org/markup-compatibility/2006" xmlns:aink="http://schemas.microsoft.com/office/drawing/2016/ink" xmlns:am3d="http://schemas.microsoft.com/office/drawing/2017/model3d" xmlns:o="urn:schemas-microsoft-com:office:office" xmlns:oel="http://schemas.microsoft.com/office/2019/extlst" xmlns:r="http://schemas.openxmlformats.org/officeDocument/2006/relationships" xmlns:m="http://schemas.openxmlformats.org/officeDocument/2006/math" xmlns:v="urn:schemas-microsoft-com:vml" xmlns:wp14="http://schemas.microsoft.com/office/word/2010/wordprocessingDrawing" xmlns:wp="http://schemas.openxmlformats.org/drawingml/2006/wordprocessingDrawing" xmlns:w10="urn:schemas-microsoft-com:office:word" xmlns:w="http://schemas.openxmlformats.org/wordprocessingml/2006/main" xmlns:w14="http://schemas.microsoft.com/office/word/2010/wordml" xmlns:w15="http://schemas.microsoft.com/office/word/2012/wordml" xmlns:w16cex="http://schemas.microsoft.com/office/word/2018/wordml/cex" xmlns:w16cid="http://schemas.microsoft.com/office/word/2016/wordml/cid" xmlns:w16="http://schemas.microsoft.com/office/word/2018/wordml" xmlns:w16du="http://schemas.microsoft.com/office/word/2023/wordml/word16du" xmlns:w16sdtdh="http://schemas.microsoft.com/office/word/2020/wordml/sdtdatahash" xmlns:w16sdtfl="http://schemas.microsoft.com/office/word/2024/wordml/sdtformatlock" xmlns:w16se="http://schemas.microsoft.com/office/word/2015/wordml/symex" xmlns:wpg="http://schemas.microsoft.com/office/word/2010/wordprocessingGroup" xmlns:wpi="http://schemas.microsoft.com/office/word/2010/wordprocessingInk" xmlns:wne="http://schemas.microsoft.com/office/word/2006/wordml" xmlns:wps="http://schemas.microsoft.com/office/word/2010/wordprocessingShape" mc:Ignorable="w14 w15 w16se w16cid w16 w16cex w16sdtdh w16sdtfl w16du wp14">
+  <w:p>
+    <w:pPr>
+      <w:pStyle w:val="Footer"/>
+    </w:pPr>
+  </w:p>
+</w:ftr>
+</file>
+
 <file path=word/footnotes.xml><?xml version="1.0" encoding="utf-8"?>
 <w:footnotes xmlns:wpc="http://schemas.microsoft.com/office/word/2010/wordprocessingCanvas" xmlns:cx="http://schemas.microsoft.com/office/drawing/2014/chartex" xmlns:cx1="http://schemas.microsoft.com/office/drawing/2015/9/8/chartex" xmlns:cx2="http://schemas.microsoft.com/office/drawing/2015/10/21/chartex" xmlns:cx3="http://schemas.microsoft.com/office/drawing/2016/5/9/chartex" xmlns:cx4="http://schemas.microsoft.com/office/drawing/2016/5/10/chartex" xmlns:cx5="http://schemas.microsoft.com/office/drawing/2016/5/11/chartex" xmlns:cx6="http://schemas.microsoft.com/office/drawing/2016/5/12/chartex" xmlns:cx7="http://schemas.microsoft.com/office/drawing/2016/5/13/chartex" xmlns:cx8="http://schemas.microsoft.com/office/drawing/2016/5/14/chartex" xmlns:mc="http://schemas.openxmlformats.org/markup-compatibility/2006" xmlns:aink="http://schemas.microsoft.com/office/drawing/2016/ink" xmlns:am3d="http://schemas.microsoft.com/office/drawing/2017/model3d" xmlns:o="urn:schemas-microsoft-com:office:office" xmlns:oel="http://schemas.microsoft.com/office/2019/extlst" xmlns:r="http://schemas.openxmlformats.org/officeDocument/2006/relationships" xmlns:m="http://schemas.openxmlformats.org/officeDocument/2006/math" xmlns:v="urn:schemas-microsoft-com:vml" xmlns:wp14="http://schemas.microsoft.com/office/word/2010/wordprocessingDrawing" xmlns:wp="http://schemas.openxmlformats.org/drawingml/2006/wordprocessingDrawing" xmlns:w10="urn:schemas-microsoft-com:office:word" xmlns:w="http://schemas.openxmlformats.org/wordprocessingml/2006/main" xmlns:w14="http://schemas.microsoft.com/office/word/2010/wordml" xmlns:w15="http://schemas.microsoft.com/office/word/2012/wordml" xmlns:w16cex="http://schemas.microsoft.com/office/word/2018/wordml/cex" xmlns:w16cid="http://schemas.microsoft.com/office/word/2016/wordml/cid" xmlns:w16="http://schemas.microsoft.com/office/word/2018/wordml" xmlns:w16du="http://schemas.microsoft.com/office/word/2023/wordml/word16du" xmlns:w16sdtdh="http://schemas.microsoft.com/office/word/2020/wordml/sdtdatahash" xmlns:w16sdtfl="http://schemas.microsoft.com/office/word/2024/wordml/sdtformatlock" xmlns:w16se="http://schemas.microsoft.com/office/word/2015/wordml/symex" xmlns:wpg="http://schemas.microsoft.com/office/word/2010/wordprocessingGroup" xmlns:wpi="http://schemas.microsoft.com/office/word/2010/wordprocessingInk" xmlns:wne="http://schemas.microsoft.com/office/word/2006/wordml" xmlns:wps="http://schemas.microsoft.com/office/word/2010/wordprocessingShape" mc:Ignorable="w14 w15 w16se w16cid w16 w16cex w16sdtdh w16sdtfl w16du wp14">
   <w:footnote w:type="separator" w:id="-1">
@@ -4046,10 +5620,19 @@
   <w:p>
     <w:pPr>
       <w:pStyle w:val="Header"/>
+    </w:pPr>
+  </w:p>
+</w:hdr>
+</file>
+
+<file path=word/header2.xml><?xml version="1.0" encoding="utf-8"?>
+<w:hdr xmlns:wpc="http://schemas.microsoft.com/office/word/2010/wordprocessingCanvas" xmlns:cx="http://schemas.microsoft.com/office/drawing/2014/chartex" xmlns:cx1="http://schemas.microsoft.com/office/drawing/2015/9/8/chartex" xmlns:cx2="http://schemas.microsoft.com/office/drawing/2015/10/21/chartex" xmlns:cx3="http://schemas.microsoft.com/office/drawing/2016/5/9/chartex" xmlns:cx4="http://schemas.microsoft.com/office/drawing/2016/5/10/chartex" xmlns:cx5="http://schemas.microsoft.com/office/drawing/2016/5/11/chartex" xmlns:cx6="http://schemas.microsoft.com/office/drawing/2016/5/12/chartex" xmlns:cx7="http://schemas.microsoft.com/office/drawing/2016/5/13/chartex" xmlns:cx8="http://schemas.microsoft.com/office/drawing/2016/5/14/chartex" xmlns:mc="http://schemas.openxmlformats.org/markup-compatibility/2006" xmlns:aink="http://schemas.microsoft.com/office/drawing/2016/ink" xmlns:am3d="http://schemas.microsoft.com/office/drawing/2017/model3d" xmlns:o="urn:schemas-microsoft-com:office:office" xmlns:oel="http://schemas.microsoft.com/office/2019/extlst" xmlns:r="http://schemas.openxmlformats.org/officeDocument/2006/relationships" xmlns:m="http://schemas.openxmlformats.org/officeDocument/2006/math" xmlns:v="urn:schemas-microsoft-com:vml" xmlns:wp14="http://schemas.microsoft.com/office/word/2010/wordprocessingDrawing" xmlns:wp="http://schemas.openxmlformats.org/drawingml/2006/wordprocessingDrawing" xmlns:w10="urn:schemas-microsoft-com:office:word" xmlns:w="http://schemas.openxmlformats.org/wordprocessingml/2006/main" xmlns:w14="http://schemas.microsoft.com/office/word/2010/wordml" xmlns:w15="http://schemas.microsoft.com/office/word/2012/wordml" xmlns:w16cex="http://schemas.microsoft.com/office/word/2018/wordml/cex" xmlns:w16cid="http://schemas.microsoft.com/office/word/2016/wordml/cid" xmlns:w16="http://schemas.microsoft.com/office/word/2018/wordml" xmlns:w16du="http://schemas.microsoft.com/office/word/2023/wordml/word16du" xmlns:w16sdtdh="http://schemas.microsoft.com/office/word/2020/wordml/sdtdatahash" xmlns:w16sdtfl="http://schemas.microsoft.com/office/word/2024/wordml/sdtformatlock" xmlns:w16se="http://schemas.microsoft.com/office/word/2015/wordml/symex" xmlns:wpg="http://schemas.microsoft.com/office/word/2010/wordprocessingGroup" xmlns:wpi="http://schemas.microsoft.com/office/word/2010/wordprocessingInk" xmlns:wne="http://schemas.microsoft.com/office/word/2006/wordml" xmlns:wps="http://schemas.microsoft.com/office/word/2010/wordprocessingShape" mc:Ignorable="w14 w15 w16se w16cid w16 w16cex w16sdtdh w16sdtfl w16du wp14">
+  <w:p>
+    <w:pPr>
+      <w:pStyle w:val="Header"/>
       <w:pBdr>
         <w:bottom w:val="single" w:sz="4" w:space="1" w:color="auto"/>
       </w:pBdr>
-      <w:jc w:val="center"/>
       <w:rPr>
         <w:rFonts w:ascii="Times New Roman" w:hAnsi="Times New Roman" w:cs="Times New Roman"/>
         <w:b/>
@@ -4068,6 +5651,37 @@
       </w:rPr>
       <w:t>Breast Cancer Research Documentation</w:t>
     </w:r>
+  </w:p>
+  <w:p>
+    <w:pPr>
+      <w:pStyle w:val="Header"/>
+      <w:pBdr>
+        <w:bottom w:val="single" w:sz="4" w:space="1" w:color="auto"/>
+      </w:pBdr>
+      <w:rPr>
+        <w:rFonts w:ascii="Times New Roman" w:hAnsi="Times New Roman" w:cs="Times New Roman"/>
+        <w:sz w:val="18"/>
+        <w:szCs w:val="18"/>
+      </w:rPr>
+    </w:pPr>
+    <w:r>
+      <w:rPr>
+        <w:rFonts w:ascii="Times New Roman" w:hAnsi="Times New Roman" w:cs="Times New Roman"/>
+        <w:sz w:val="18"/>
+        <w:szCs w:val="18"/>
+      </w:rPr>
+      <w:t>By: Razi Mahardika</w:t>
+    </w:r>
+  </w:p>
+</w:hdr>
+</file>
+
+<file path=word/header3.xml><?xml version="1.0" encoding="utf-8"?>
+<w:hdr xmlns:wpc="http://schemas.microsoft.com/office/word/2010/wordprocessingCanvas" xmlns:cx="http://schemas.microsoft.com/office/drawing/2014/chartex" xmlns:cx1="http://schemas.microsoft.com/office/drawing/2015/9/8/chartex" xmlns:cx2="http://schemas.microsoft.com/office/drawing/2015/10/21/chartex" xmlns:cx3="http://schemas.microsoft.com/office/drawing/2016/5/9/chartex" xmlns:cx4="http://schemas.microsoft.com/office/drawing/2016/5/10/chartex" xmlns:cx5="http://schemas.microsoft.com/office/drawing/2016/5/11/chartex" xmlns:cx6="http://schemas.microsoft.com/office/drawing/2016/5/12/chartex" xmlns:cx7="http://schemas.microsoft.com/office/drawing/2016/5/13/chartex" xmlns:cx8="http://schemas.microsoft.com/office/drawing/2016/5/14/chartex" xmlns:mc="http://schemas.openxmlformats.org/markup-compatibility/2006" xmlns:aink="http://schemas.microsoft.com/office/drawing/2016/ink" xmlns:am3d="http://schemas.microsoft.com/office/drawing/2017/model3d" xmlns:o="urn:schemas-microsoft-com:office:office" xmlns:oel="http://schemas.microsoft.com/office/2019/extlst" xmlns:r="http://schemas.openxmlformats.org/officeDocument/2006/relationships" xmlns:m="http://schemas.openxmlformats.org/officeDocument/2006/math" xmlns:v="urn:schemas-microsoft-com:vml" xmlns:wp14="http://schemas.microsoft.com/office/word/2010/wordprocessingDrawing" xmlns:wp="http://schemas.openxmlformats.org/drawingml/2006/wordprocessingDrawing" xmlns:w10="urn:schemas-microsoft-com:office:word" xmlns:w="http://schemas.openxmlformats.org/wordprocessingml/2006/main" xmlns:w14="http://schemas.microsoft.com/office/word/2010/wordml" xmlns:w15="http://schemas.microsoft.com/office/word/2012/wordml" xmlns:w16cex="http://schemas.microsoft.com/office/word/2018/wordml/cex" xmlns:w16cid="http://schemas.microsoft.com/office/word/2016/wordml/cid" xmlns:w16="http://schemas.microsoft.com/office/word/2018/wordml" xmlns:w16du="http://schemas.microsoft.com/office/word/2023/wordml/word16du" xmlns:w16sdtdh="http://schemas.microsoft.com/office/word/2020/wordml/sdtdatahash" xmlns:w16sdtfl="http://schemas.microsoft.com/office/word/2024/wordml/sdtformatlock" xmlns:w16se="http://schemas.microsoft.com/office/word/2015/wordml/symex" xmlns:wpg="http://schemas.microsoft.com/office/word/2010/wordprocessingGroup" xmlns:wpi="http://schemas.microsoft.com/office/word/2010/wordprocessingInk" xmlns:wne="http://schemas.microsoft.com/office/word/2006/wordml" xmlns:wps="http://schemas.microsoft.com/office/word/2010/wordprocessingShape" mc:Ignorable="w14 w15 w16se w16cid w16 w16cex w16sdtdh w16sdtfl w16du wp14">
+  <w:p>
+    <w:pPr>
+      <w:pStyle w:val="Header"/>
+    </w:pPr>
   </w:p>
 </w:hdr>
 </file>

</xml_diff>

<commit_message>
Added Feature Selection File
</commit_message>
<xml_diff>
--- a/Breast Cancer Research Documentation.docx
+++ b/Breast Cancer Research Documentation.docx
@@ -4662,6 +4662,7 @@
       <w:r>
         <w:rPr>
           <w:rFonts w:ascii="Times New Roman" w:hAnsi="Times New Roman" w:cs="Times New Roman"/>
+          <w:noProof/>
           <w:sz w:val="24"/>
           <w:szCs w:val="24"/>
         </w:rPr>
@@ -4792,6 +4793,7 @@
       <w:r>
         <w:rPr>
           <w:rFonts w:ascii="Times New Roman" w:hAnsi="Times New Roman" w:cs="Times New Roman"/>
+          <w:noProof/>
           <w:sz w:val="24"/>
           <w:szCs w:val="24"/>
         </w:rPr>
@@ -4905,6 +4907,7 @@
       <w:r>
         <w:rPr>
           <w:rFonts w:ascii="Times New Roman" w:hAnsi="Times New Roman" w:cs="Times New Roman"/>
+          <w:noProof/>
           <w:sz w:val="24"/>
           <w:szCs w:val="24"/>
         </w:rPr>
@@ -4981,6 +4984,7 @@
       <w:r>
         <w:rPr>
           <w:rFonts w:ascii="Times New Roman" w:hAnsi="Times New Roman" w:cs="Times New Roman"/>
+          <w:noProof/>
           <w:sz w:val="24"/>
           <w:szCs w:val="24"/>
         </w:rPr>
@@ -5075,6 +5079,7 @@
       <w:r>
         <w:rPr>
           <w:rFonts w:ascii="Times New Roman" w:hAnsi="Times New Roman" w:cs="Times New Roman"/>
+          <w:noProof/>
           <w:sz w:val="24"/>
           <w:szCs w:val="24"/>
         </w:rPr>
@@ -5167,6 +5172,9 @@
         <w:jc w:val="center"/>
       </w:pPr>
       <w:r>
+        <w:rPr>
+          <w:noProof/>
+        </w:rPr>
         <w:drawing>
           <wp:inline distT="0" distB="0" distL="0" distR="0" wp14:anchorId="475B13CB" wp14:editId="554F176C">
             <wp:extent cx="4096322" cy="485843"/>
@@ -5246,6 +5254,7 @@
       <w:r>
         <w:rPr>
           <w:rFonts w:ascii="Times New Roman" w:hAnsi="Times New Roman" w:cs="Times New Roman"/>
+          <w:noProof/>
           <w:sz w:val="24"/>
           <w:szCs w:val="24"/>
         </w:rPr>
@@ -5345,6 +5354,111 @@
           <w:szCs w:val="24"/>
         </w:rPr>
       </w:pPr>
+      <w:r>
+        <w:rPr>
+          <w:rFonts w:ascii="Times New Roman" w:hAnsi="Times New Roman" w:cs="Times New Roman"/>
+          <w:sz w:val="24"/>
+          <w:szCs w:val="24"/>
+        </w:rPr>
+        <w:t xml:space="preserve">A portion of this research will be using a version of the dataset that only has features that are significant to the task. To identify which features will be used for this portion of the research, feature selection will be done on the pre-processed dataset. The code that was used for feature selection can be found on the research’s </w:t>
+      </w:r>
+      <w:hyperlink r:id="rId44" w:history="1">
+        <w:r>
+          <w:rPr>
+            <w:rStyle w:val="Hyperlink"/>
+            <w:rFonts w:ascii="Times New Roman" w:hAnsi="Times New Roman" w:cs="Times New Roman"/>
+            <w:sz w:val="24"/>
+            <w:szCs w:val="24"/>
+          </w:rPr>
+          <w:t>GitHub page</w:t>
+        </w:r>
+      </w:hyperlink>
+      <w:r>
+        <w:rPr>
+          <w:rFonts w:ascii="Times New Roman" w:hAnsi="Times New Roman" w:cs="Times New Roman"/>
+          <w:sz w:val="24"/>
+          <w:szCs w:val="24"/>
+        </w:rPr>
+        <w:t xml:space="preserve"> with the name </w:t>
+      </w:r>
+      <w:r>
+        <w:rPr>
+          <w:rFonts w:ascii="Times New Roman" w:hAnsi="Times New Roman" w:cs="Times New Roman"/>
+          <w:sz w:val="24"/>
+          <w:szCs w:val="24"/>
+          <w:highlight w:val="cyan"/>
+        </w:rPr>
+        <w:t>“Breast Cancer Research Feature Selection”</w:t>
+      </w:r>
+      <w:r>
+        <w:rPr>
+          <w:rFonts w:ascii="Times New Roman" w:hAnsi="Times New Roman" w:cs="Times New Roman"/>
+          <w:sz w:val="24"/>
+          <w:szCs w:val="24"/>
+        </w:rPr>
+        <w:t>.</w:t>
+      </w:r>
+    </w:p>
+    <w:p>
+      <w:pPr>
+        <w:jc w:val="both"/>
+        <w:rPr>
+          <w:rFonts w:ascii="Times New Roman" w:hAnsi="Times New Roman" w:cs="Times New Roman"/>
+          <w:sz w:val="24"/>
+          <w:szCs w:val="24"/>
+        </w:rPr>
+      </w:pPr>
+      <w:r>
+        <w:rPr>
+          <w:rFonts w:ascii="Times New Roman" w:hAnsi="Times New Roman" w:cs="Times New Roman"/>
+          <w:sz w:val="24"/>
+          <w:szCs w:val="24"/>
+        </w:rPr>
+        <w:t>For feature selection, two methods will be utilized.</w:t>
+      </w:r>
+    </w:p>
+    <w:p>
+      <w:pPr>
+        <w:jc w:val="both"/>
+        <w:rPr>
+          <w:rFonts w:ascii="Times New Roman" w:hAnsi="Times New Roman" w:cs="Times New Roman"/>
+          <w:sz w:val="24"/>
+          <w:szCs w:val="24"/>
+        </w:rPr>
+      </w:pPr>
+      <w:r>
+        <w:rPr>
+          <w:rFonts w:ascii="Times New Roman" w:hAnsi="Times New Roman" w:cs="Times New Roman"/>
+          <w:sz w:val="24"/>
+          <w:szCs w:val="24"/>
+          <w:highlight w:val="green"/>
+        </w:rPr>
+        <w:t xml:space="preserve">Reference: </w:t>
+      </w:r>
+      <w:hyperlink r:id="rId45" w:history="1">
+        <w:r>
+          <w:rPr>
+            <w:rStyle w:val="Hyperlink"/>
+            <w:rFonts w:ascii="Times New Roman" w:hAnsi="Times New Roman" w:cs="Times New Roman"/>
+            <w:sz w:val="24"/>
+            <w:szCs w:val="24"/>
+            <w:highlight w:val="green"/>
+          </w:rPr>
+          <w:t xml:space="preserve">Feature Selection in Python with Scikit-Learn - </w:t>
+        </w:r>
+        <w:proofErr w:type="spellStart"/>
+        <w:r>
+          <w:rPr>
+            <w:rStyle w:val="Hyperlink"/>
+            <w:rFonts w:ascii="Times New Roman" w:hAnsi="Times New Roman" w:cs="Times New Roman"/>
+            <w:sz w:val="24"/>
+            <w:szCs w:val="24"/>
+            <w:highlight w:val="green"/>
+          </w:rPr>
+          <w:t>GeeksforGeeks</w:t>
+        </w:r>
+        <w:proofErr w:type="spellEnd"/>
+      </w:hyperlink>
     </w:p>
     <w:p>
       <w:pPr>
@@ -5387,6 +5501,7 @@
           <w:sz w:val="24"/>
           <w:szCs w:val="24"/>
         </w:rPr>
+        <w:lastRenderedPageBreak/>
         <w:t>What models can be used for binary classification?</w:t>
       </w:r>
     </w:p>
@@ -5465,7 +5580,7 @@
           <w:szCs w:val="24"/>
         </w:rPr>
       </w:pPr>
-      <w:hyperlink r:id="rId44" w:history="1">
+      <w:hyperlink r:id="rId46" w:history="1">
         <w:r>
           <w:rPr>
             <w:rStyle w:val="Hyperlink"/>
@@ -5496,7 +5611,6 @@
           <w:sz w:val="24"/>
           <w:szCs w:val="24"/>
         </w:rPr>
-        <w:lastRenderedPageBreak/>
         <w:t>How can we evaluate these models?</w:t>
       </w:r>
     </w:p>
@@ -5520,12 +5634,12 @@
       </w:r>
     </w:p>
     <w:sectPr>
-      <w:headerReference w:type="even" r:id="rId45"/>
-      <w:headerReference w:type="default" r:id="rId46"/>
-      <w:footerReference w:type="even" r:id="rId47"/>
-      <w:footerReference w:type="default" r:id="rId48"/>
-      <w:headerReference w:type="first" r:id="rId49"/>
-      <w:footerReference w:type="first" r:id="rId50"/>
+      <w:headerReference w:type="even" r:id="rId47"/>
+      <w:headerReference w:type="default" r:id="rId48"/>
+      <w:footerReference w:type="even" r:id="rId49"/>
+      <w:footerReference w:type="default" r:id="rId50"/>
+      <w:headerReference w:type="first" r:id="rId51"/>
+      <w:footerReference w:type="first" r:id="rId52"/>
       <w:pgSz w:w="11906" w:h="16838"/>
       <w:pgMar w:top="1440" w:right="1440" w:bottom="1440" w:left="1440" w:header="708" w:footer="708" w:gutter="0"/>
       <w:cols w:space="708"/>
@@ -6386,7 +6500,6 @@
   <w:style w:type="character" w:default="1" w:styleId="DefaultParagraphFont">
     <w:name w:val="Default Paragraph Font"/>
     <w:uiPriority w:val="1"/>
-    <w:semiHidden/>
     <w:unhideWhenUsed/>
   </w:style>
   <w:style w:type="table" w:default="1" w:styleId="TableNormal">

</xml_diff>